<commit_message>
Fixed lastYearCumulativeDefoliation calculation.  Updates to User Guide.
git-svn-id: http://Marc-PC/svn/Full@570 85f15e0e-5137-b144-a863-98bd542365a3
</commit_message>
<xml_diff>
--- a/trunk/biomass-insects/trunk/deploy/docs/LANDIS-II Insect Defoliation v2.0 User Guide.docx
+++ b/trunk/biomass-insects/trunk/deploy/docs/LANDIS-II Insect Defoliation v2.0 User Guide.docx
@@ -186,7 +186,7 @@
           <w:rPr>
             <w:noProof/>
           </w:rPr>
-          <w:t>January 31, 2012</w:t>
+          <w:t>March 7, 2012</w:t>
         </w:r>
       </w:fldSimple>
     </w:p>
@@ -5096,7 +5096,31 @@
           <w:sz w:val="24"/>
           <w:szCs w:val="24"/>
         </w:rPr>
-        <w:t>After a new insect defoliation outbreak is initiated, a new intra-outbreak interval and duration is drawn from their respective distributions for the next outbreak. Intra-outbreak interval is counted in years from the start year of the previous outbreak until a new outbreak is initiated. An outbreak will then develop and spread for the length of outbreak duration.</w:t>
+        <w:t xml:space="preserve">After a new insect defoliation outbreak is initiated, a new intra-outbreak interval and duration is drawn from their respective distributions for the next outbreak. Intra-outbreak interval is counted in years from the </w:t>
+      </w:r>
+      <w:commentRangeStart w:id="7"/>
+      <w:r>
+        <w:rPr>
+          <w:rFonts w:ascii="Times New Roman" w:hAnsi="Times New Roman" w:cs="Times New Roman"/>
+          <w:sz w:val="24"/>
+          <w:szCs w:val="24"/>
+        </w:rPr>
+        <w:t xml:space="preserve">start year </w:t>
+      </w:r>
+      <w:commentRangeEnd w:id="7"/>
+      <w:r>
+        <w:rPr>
+          <w:rStyle w:val="CommentReference"/>
+        </w:rPr>
+        <w:commentReference w:id="7"/>
+      </w:r>
+      <w:r>
+        <w:rPr>
+          <w:rFonts w:ascii="Times New Roman" w:hAnsi="Times New Roman" w:cs="Times New Roman"/>
+          <w:sz w:val="24"/>
+          <w:szCs w:val="24"/>
+        </w:rPr>
+        <w:t>of the previous outbreak until a new outbreak is initiated. An outbreak will then develop and spread for the length of outbreak duration.</w:t>
       </w:r>
     </w:p>
     <w:p>
@@ -5122,56 +5146,6 @@
                 <pic:pic xmlns:pic="http://schemas.openxmlformats.org/drawingml/2006/picture">
                   <pic:nvPicPr>
                     <pic:cNvPr id="0" name="Picture 1" descr="intraoutbreak_interval_distribution"/>
-                    <pic:cNvPicPr>
-                      <a:picLocks noChangeAspect="1" noChangeArrowheads="1"/>
-                    </pic:cNvPicPr>
-                  </pic:nvPicPr>
-                  <pic:blipFill>
-                    <a:blip r:embed="rId8" cstate="print"/>
-                    <a:srcRect/>
-                    <a:stretch>
-                      <a:fillRect/>
-                    </a:stretch>
-                  </pic:blipFill>
-                  <pic:spPr bwMode="auto">
-                    <a:xfrm>
-                      <a:off x="0" y="0"/>
-                      <a:ext cx="2743200" cy="2743200"/>
-                    </a:xfrm>
-                    <a:prstGeom prst="rect">
-                      <a:avLst/>
-                    </a:prstGeom>
-                    <a:noFill/>
-                    <a:ln w="9525">
-                      <a:noFill/>
-                      <a:miter lim="800000"/>
-                      <a:headEnd/>
-                      <a:tailEnd/>
-                    </a:ln>
-                  </pic:spPr>
-                </pic:pic>
-              </a:graphicData>
-            </a:graphic>
-          </wp:inline>
-        </w:drawing>
-      </w:r>
-      <w:r>
-        <w:rPr>
-          <w:noProof/>
-        </w:rPr>
-        <w:drawing>
-          <wp:inline distT="0" distB="0" distL="0" distR="0">
-            <wp:extent cx="2743200" cy="2743200"/>
-            <wp:effectExtent l="19050" t="0" r="0" b="0"/>
-            <wp:docPr id="2" name="Picture 2" descr="outbreak_duration"/>
-            <wp:cNvGraphicFramePr>
-              <a:graphicFrameLocks xmlns:a="http://schemas.openxmlformats.org/drawingml/2006/main" noChangeAspect="1"/>
-            </wp:cNvGraphicFramePr>
-            <a:graphic xmlns:a="http://schemas.openxmlformats.org/drawingml/2006/main">
-              <a:graphicData uri="http://schemas.openxmlformats.org/drawingml/2006/picture">
-                <pic:pic xmlns:pic="http://schemas.openxmlformats.org/drawingml/2006/picture">
-                  <pic:nvPicPr>
-                    <pic:cNvPr id="0" name="Picture 2" descr="outbreak_duration"/>
                     <pic:cNvPicPr>
                       <a:picLocks noChangeAspect="1" noChangeArrowheads="1"/>
                     </pic:cNvPicPr>
@@ -5205,392 +5179,15 @@
           </wp:inline>
         </w:drawing>
       </w:r>
-    </w:p>
-    <w:p>
-      <w:pPr>
-        <w:pStyle w:val="Heading2"/>
-      </w:pPr>
-      <w:bookmarkStart w:id="7" w:name="_Toc315764382"/>
-      <w:r>
-        <w:t>Defoliation</w:t>
-      </w:r>
-      <w:bookmarkEnd w:id="7"/>
-    </w:p>
-    <w:p>
-      <w:pPr>
-        <w:pStyle w:val="PlainText"/>
-        <w:tabs>
-          <w:tab w:val="left" w:pos="720"/>
-          <w:tab w:val="left" w:pos="7854"/>
-        </w:tabs>
-        <w:ind w:left="1122" w:right="945"/>
-        <w:rPr>
-          <w:rFonts w:ascii="Times New Roman" w:hAnsi="Times New Roman"/>
-          <w:sz w:val="24"/>
-          <w:szCs w:val="24"/>
-        </w:rPr>
-      </w:pPr>
-      <w:r>
-        <w:rPr>
-          <w:rFonts w:ascii="Times New Roman" w:hAnsi="Times New Roman"/>
-          <w:sz w:val="24"/>
-          <w:szCs w:val="24"/>
-        </w:rPr>
-        <w:t>Defoliation is the amount of leaf biomass removed from the canopy and transferred to the forest floor due to insect outbreaks.</w:t>
-      </w:r>
-      <w:r>
-        <w:rPr>
-          <w:rFonts w:ascii="Times New Roman" w:hAnsi="Times New Roman"/>
-          <w:sz w:val="24"/>
-          <w:szCs w:val="24"/>
-        </w:rPr>
-        <w:t xml:space="preserve"> It takes the value of a proportion ranging from 0-1, representing 0-100% of the canopy</w:t>
-      </w:r>
-      <w:r>
-        <w:rPr>
-          <w:rFonts w:ascii="Times New Roman" w:hAnsi="Times New Roman"/>
-          <w:sz w:val="24"/>
-          <w:szCs w:val="24"/>
-        </w:rPr>
-        <w:t xml:space="preserve"> biomass</w:t>
-      </w:r>
-      <w:r>
-        <w:rPr>
-          <w:rFonts w:ascii="Times New Roman" w:hAnsi="Times New Roman"/>
-          <w:sz w:val="24"/>
-          <w:szCs w:val="24"/>
-        </w:rPr>
-        <w:t xml:space="preserve"> removed by defoliator populations during a single growing season. </w:t>
-      </w:r>
-      <w:r>
-        <w:rPr>
-          <w:rFonts w:ascii="Times New Roman" w:hAnsi="Times New Roman"/>
-          <w:sz w:val="24"/>
-          <w:szCs w:val="24"/>
-        </w:rPr>
-        <w:t xml:space="preserve">We also refer to this term as </w:t>
-      </w:r>
-      <w:r>
-        <w:rPr>
-          <w:rFonts w:ascii="Times New Roman" w:hAnsi="Times New Roman"/>
-          <w:b/>
-          <w:sz w:val="24"/>
-          <w:szCs w:val="24"/>
-        </w:rPr>
-        <w:t>defoliation intensity</w:t>
-      </w:r>
-      <w:r>
-        <w:rPr>
-          <w:rFonts w:ascii="Times New Roman" w:hAnsi="Times New Roman"/>
-          <w:sz w:val="24"/>
-          <w:szCs w:val="24"/>
-        </w:rPr>
-        <w:t xml:space="preserve">. </w:t>
-      </w:r>
-      <w:r>
-        <w:rPr>
-          <w:rFonts w:ascii="Times New Roman" w:hAnsi="Times New Roman"/>
-          <w:sz w:val="24"/>
-          <w:szCs w:val="24"/>
-        </w:rPr>
-        <w:t xml:space="preserve">The amount of defoliation experienced by a species cohort in a given outbreak year is dependent on the susceptibility class of that species, the </w:t>
-      </w:r>
-      <w:r>
-        <w:rPr>
-          <w:rFonts w:ascii="Times New Roman" w:hAnsi="Times New Roman"/>
-          <w:sz w:val="24"/>
-          <w:szCs w:val="24"/>
-        </w:rPr>
-        <w:t xml:space="preserve">weighted average </w:t>
-      </w:r>
-      <w:r>
-        <w:rPr>
-          <w:rFonts w:ascii="Times New Roman" w:hAnsi="Times New Roman"/>
-          <w:sz w:val="24"/>
-          <w:szCs w:val="24"/>
-        </w:rPr>
-        <w:t>susceptibility of</w:t>
-      </w:r>
-      <w:r>
-        <w:rPr>
-          <w:rFonts w:ascii="Times New Roman" w:hAnsi="Times New Roman"/>
-          <w:sz w:val="24"/>
-          <w:szCs w:val="24"/>
-        </w:rPr>
-        <w:t xml:space="preserve"> all the species cohorts on</w:t>
-      </w:r>
-      <w:r>
-        <w:rPr>
-          <w:rFonts w:ascii="Times New Roman" w:hAnsi="Times New Roman"/>
-          <w:sz w:val="24"/>
-          <w:szCs w:val="24"/>
-        </w:rPr>
-        <w:t xml:space="preserve"> the site, and </w:t>
-      </w:r>
-      <w:r>
-        <w:rPr>
-          <w:rFonts w:ascii="Times New Roman" w:hAnsi="Times New Roman"/>
-          <w:sz w:val="24"/>
-          <w:szCs w:val="24"/>
-        </w:rPr>
-        <w:t xml:space="preserve">the </w:t>
-      </w:r>
-      <w:r>
-        <w:rPr>
-          <w:rFonts w:ascii="Times New Roman" w:hAnsi="Times New Roman"/>
-          <w:sz w:val="24"/>
-          <w:szCs w:val="24"/>
-        </w:rPr>
-        <w:t xml:space="preserve">average </w:t>
-      </w:r>
-      <w:r>
-        <w:rPr>
-          <w:rFonts w:ascii="Times New Roman" w:hAnsi="Times New Roman"/>
-          <w:sz w:val="24"/>
-          <w:szCs w:val="24"/>
-        </w:rPr>
-        <w:t xml:space="preserve">defoliation experienced by </w:t>
-      </w:r>
-      <w:r>
-        <w:rPr>
-          <w:rFonts w:ascii="Times New Roman" w:hAnsi="Times New Roman"/>
-          <w:sz w:val="24"/>
-          <w:szCs w:val="24"/>
-        </w:rPr>
-        <w:t xml:space="preserve">neighboring forest sites </w:t>
-      </w:r>
-      <w:r>
-        <w:rPr>
-          <w:rFonts w:ascii="Times New Roman" w:hAnsi="Times New Roman"/>
-          <w:sz w:val="24"/>
-          <w:szCs w:val="24"/>
-        </w:rPr>
-        <w:t xml:space="preserve">in the previous year </w:t>
-      </w:r>
-      <w:r>
-        <w:rPr>
-          <w:rFonts w:ascii="Times New Roman" w:hAnsi="Times New Roman"/>
-          <w:sz w:val="24"/>
-          <w:szCs w:val="24"/>
-        </w:rPr>
-        <w:t xml:space="preserve">over an area specified by the user. </w:t>
-      </w:r>
-    </w:p>
-    <w:p>
-      <w:pPr>
-        <w:pStyle w:val="Heading2"/>
-        <w:tabs>
-          <w:tab w:val="left" w:pos="7854"/>
-        </w:tabs>
-        <w:ind w:right="945"/>
-      </w:pPr>
-      <w:bookmarkStart w:id="8" w:name="_Toc315764383"/>
-      <w:r>
-        <w:t>Defoliation</w:t>
-      </w:r>
-      <w:r>
-        <w:t>:</w:t>
-      </w:r>
-      <w:r>
-        <w:t xml:space="preserve"> Outbreak Initiation</w:t>
-      </w:r>
-      <w:r>
-        <w:t xml:space="preserve"> and Spread</w:t>
-      </w:r>
-      <w:bookmarkEnd w:id="8"/>
-    </w:p>
-    <w:p>
-      <w:pPr>
-        <w:pStyle w:val="PlainText"/>
-        <w:tabs>
-          <w:tab w:val="left" w:pos="720"/>
-          <w:tab w:val="left" w:pos="7854"/>
-        </w:tabs>
-        <w:ind w:left="1122" w:right="945"/>
-        <w:rPr>
-          <w:rFonts w:ascii="Times New Roman" w:hAnsi="Times New Roman"/>
-          <w:sz w:val="24"/>
-          <w:szCs w:val="24"/>
-        </w:rPr>
-      </w:pPr>
-      <w:r>
-        <w:rPr>
-          <w:rFonts w:ascii="Times New Roman" w:hAnsi="Times New Roman"/>
-          <w:sz w:val="24"/>
-          <w:szCs w:val="24"/>
-        </w:rPr>
-        <w:t>Defoliation spatial patterns are “seeded” in the first year of an outbreak by growing defoliated patches that approximate empirical patch size distributions for the landscap</w:t>
-      </w:r>
-      <w:r>
-        <w:rPr>
-          <w:rFonts w:ascii="Times New Roman" w:hAnsi="Times New Roman"/>
-          <w:sz w:val="24"/>
-          <w:szCs w:val="24"/>
-        </w:rPr>
-        <w:t>e. S</w:t>
-      </w:r>
-      <w:r>
-        <w:rPr>
-          <w:rFonts w:ascii="Times New Roman" w:hAnsi="Times New Roman"/>
-          <w:sz w:val="24"/>
-          <w:szCs w:val="24"/>
-        </w:rPr>
-        <w:t xml:space="preserve">eed </w:t>
-      </w:r>
-      <w:r>
-        <w:rPr>
-          <w:rFonts w:ascii="Times New Roman" w:hAnsi="Times New Roman"/>
-          <w:sz w:val="24"/>
-          <w:szCs w:val="24"/>
-        </w:rPr>
-        <w:t xml:space="preserve">defoliation at each site </w:t>
-      </w:r>
-      <w:r>
-        <w:rPr>
-          <w:rFonts w:ascii="Times New Roman" w:hAnsi="Times New Roman"/>
-          <w:sz w:val="24"/>
-          <w:szCs w:val="24"/>
-        </w:rPr>
-        <w:t xml:space="preserve">is </w:t>
-      </w:r>
-      <w:r>
-        <w:rPr>
-          <w:rFonts w:ascii="Times New Roman" w:hAnsi="Times New Roman"/>
-          <w:sz w:val="24"/>
-          <w:szCs w:val="24"/>
-        </w:rPr>
-        <w:t>drawn from a</w:t>
-      </w:r>
-      <w:r>
-        <w:rPr>
-          <w:rFonts w:ascii="Times New Roman" w:hAnsi="Times New Roman"/>
-          <w:sz w:val="24"/>
-          <w:szCs w:val="24"/>
-        </w:rPr>
-        <w:t xml:space="preserve"> user specified</w:t>
-      </w:r>
-      <w:r>
-        <w:rPr>
-          <w:rFonts w:ascii="Times New Roman" w:hAnsi="Times New Roman"/>
-          <w:sz w:val="24"/>
-          <w:szCs w:val="24"/>
-        </w:rPr>
-        <w:t xml:space="preserve"> defoliation intensity distribution.</w:t>
-      </w:r>
-      <w:r>
-        <w:rPr>
-          <w:rFonts w:ascii="Times New Roman" w:hAnsi="Times New Roman"/>
-          <w:sz w:val="24"/>
-          <w:szCs w:val="24"/>
-        </w:rPr>
-        <w:t xml:space="preserve"> </w:t>
-      </w:r>
-      <w:r>
-        <w:rPr>
-          <w:rFonts w:ascii="Times New Roman" w:hAnsi="Times New Roman"/>
-          <w:sz w:val="24"/>
-          <w:szCs w:val="24"/>
-        </w:rPr>
-        <w:t>Expected site level</w:t>
-      </w:r>
-      <w:r>
-        <w:rPr>
-          <w:rFonts w:ascii="Times New Roman" w:hAnsi="Times New Roman"/>
-          <w:sz w:val="24"/>
-          <w:szCs w:val="24"/>
-        </w:rPr>
-        <w:t xml:space="preserve"> defoliation values for the first year of the outbreak are then drawn from defoliation intensity distributions that vary depending on the average defoliation intensity </w:t>
-      </w:r>
-      <w:r>
-        <w:rPr>
-          <w:rFonts w:ascii="Times New Roman" w:hAnsi="Times New Roman"/>
-          <w:sz w:val="24"/>
-          <w:szCs w:val="24"/>
-        </w:rPr>
-        <w:t xml:space="preserve">calculated </w:t>
-      </w:r>
-      <w:r>
-        <w:rPr>
-          <w:rFonts w:ascii="Times New Roman" w:hAnsi="Times New Roman"/>
-          <w:sz w:val="24"/>
-          <w:szCs w:val="24"/>
-        </w:rPr>
-        <w:t xml:space="preserve">for the neighborhood surrounding each site. These distributions are called neighborhood </w:t>
-      </w:r>
-      <w:r>
-        <w:rPr>
-          <w:rFonts w:ascii="Times New Roman" w:hAnsi="Times New Roman"/>
-          <w:sz w:val="24"/>
-          <w:szCs w:val="24"/>
-        </w:rPr>
-        <w:lastRenderedPageBreak/>
-        <w:t>dependent defoliation distributions and they are parameterized by the user based on empirical observations.</w:t>
-      </w:r>
-      <w:r>
-        <w:rPr>
-          <w:rFonts w:ascii="Times New Roman" w:hAnsi="Times New Roman"/>
-          <w:sz w:val="24"/>
-          <w:szCs w:val="24"/>
-        </w:rPr>
-        <w:t xml:space="preserve"> Different defoliation intensity distributions can be parameterized for neighborhoods with average defoliation classes of 0-20%, 20-40%, 40-60%, 60-80%, and 80-100% of foliar biomass removed.</w:t>
-      </w:r>
-      <w:r>
-        <w:rPr>
-          <w:rFonts w:ascii="Times New Roman" w:hAnsi="Times New Roman"/>
-          <w:sz w:val="24"/>
-          <w:szCs w:val="24"/>
-        </w:rPr>
-        <w:t xml:space="preserve"> “Seeded” defoliation values are drawn from the 80-100% defoliation class.</w:t>
-      </w:r>
-      <w:r>
-        <w:rPr>
-          <w:rFonts w:ascii="Times New Roman" w:hAnsi="Times New Roman"/>
-          <w:sz w:val="24"/>
-          <w:szCs w:val="24"/>
-        </w:rPr>
-        <w:t xml:space="preserve"> “Expected” site level defoliation is then drawn from the appropriate neighborhood class based on average “seeded” defoliation within the neighborhood. Neighborhood size is also specified by the use</w:t>
-      </w:r>
-      <w:r>
-        <w:rPr>
-          <w:rFonts w:ascii="Times New Roman" w:hAnsi="Times New Roman"/>
-          <w:sz w:val="24"/>
-          <w:szCs w:val="24"/>
-        </w:rPr>
-        <w:t>r</w:t>
-      </w:r>
-      <w:r>
-        <w:rPr>
-          <w:rFonts w:ascii="Times New Roman" w:hAnsi="Times New Roman"/>
-          <w:sz w:val="24"/>
-          <w:szCs w:val="24"/>
-        </w:rPr>
-        <w:t xml:space="preserve"> and covers all sites that fall within a given radius centered on the active site.</w:t>
-      </w:r>
-    </w:p>
-    <w:p>
-      <w:pPr>
-        <w:pStyle w:val="PlainText"/>
-        <w:tabs>
-          <w:tab w:val="left" w:pos="720"/>
-        </w:tabs>
-        <w:rPr>
-          <w:rFonts w:ascii="Times New Roman" w:hAnsi="Times New Roman"/>
-          <w:sz w:val="24"/>
-          <w:szCs w:val="24"/>
-        </w:rPr>
-      </w:pPr>
-      <w:r>
-        <w:rPr>
-          <w:rFonts w:ascii="Times New Roman" w:hAnsi="Times New Roman"/>
+      <w:r>
+        <w:rPr>
           <w:noProof/>
-          <w:sz w:val="24"/>
-          <w:szCs w:val="24"/>
         </w:rPr>
         <w:drawing>
           <wp:inline distT="0" distB="0" distL="0" distR="0">
             <wp:extent cx="2743200" cy="2743200"/>
             <wp:effectExtent l="19050" t="0" r="0" b="0"/>
-            <wp:docPr id="3" name="Picture 3" descr="patch_size_distribution"/>
+            <wp:docPr id="2" name="Picture 2" descr="outbreak_duration"/>
             <wp:cNvGraphicFramePr>
               <a:graphicFrameLocks xmlns:a="http://schemas.openxmlformats.org/drawingml/2006/main" noChangeAspect="1"/>
             </wp:cNvGraphicFramePr>
@@ -5598,7 +5195,7 @@
               <a:graphicData uri="http://schemas.openxmlformats.org/drawingml/2006/picture">
                 <pic:pic xmlns:pic="http://schemas.openxmlformats.org/drawingml/2006/picture">
                   <pic:nvPicPr>
-                    <pic:cNvPr id="0" name="Picture 3" descr="patch_size_distribution"/>
+                    <pic:cNvPr id="0" name="Picture 2" descr="outbreak_duration"/>
                     <pic:cNvPicPr>
                       <a:picLocks noChangeAspect="1" noChangeArrowheads="1"/>
                     </pic:cNvPicPr>
@@ -5632,6 +5229,380 @@
           </wp:inline>
         </w:drawing>
       </w:r>
+    </w:p>
+    <w:p>
+      <w:pPr>
+        <w:pStyle w:val="Heading2"/>
+      </w:pPr>
+      <w:bookmarkStart w:id="8" w:name="_Toc315764382"/>
+      <w:r>
+        <w:t>Defoliation</w:t>
+      </w:r>
+      <w:bookmarkEnd w:id="8"/>
+    </w:p>
+    <w:p>
+      <w:pPr>
+        <w:pStyle w:val="PlainText"/>
+        <w:tabs>
+          <w:tab w:val="left" w:pos="720"/>
+          <w:tab w:val="left" w:pos="7854"/>
+        </w:tabs>
+        <w:ind w:left="1122" w:right="945"/>
+        <w:rPr>
+          <w:rFonts w:ascii="Times New Roman" w:hAnsi="Times New Roman"/>
+          <w:sz w:val="24"/>
+          <w:szCs w:val="24"/>
+        </w:rPr>
+      </w:pPr>
+      <w:r>
+        <w:rPr>
+          <w:rFonts w:ascii="Times New Roman" w:hAnsi="Times New Roman"/>
+          <w:sz w:val="24"/>
+          <w:szCs w:val="24"/>
+        </w:rPr>
+        <w:t>Defoliation is the amount of leaf biomass removed from the canopy and transferred to the forest floor due to insect outbreaks.</w:t>
+      </w:r>
+      <w:r>
+        <w:rPr>
+          <w:rFonts w:ascii="Times New Roman" w:hAnsi="Times New Roman"/>
+          <w:sz w:val="24"/>
+          <w:szCs w:val="24"/>
+        </w:rPr>
+        <w:t xml:space="preserve"> It takes the value of a proportion ranging from 0-1, representing 0-100% of the canopy</w:t>
+      </w:r>
+      <w:r>
+        <w:rPr>
+          <w:rFonts w:ascii="Times New Roman" w:hAnsi="Times New Roman"/>
+          <w:sz w:val="24"/>
+          <w:szCs w:val="24"/>
+        </w:rPr>
+        <w:t xml:space="preserve"> biomass</w:t>
+      </w:r>
+      <w:r>
+        <w:rPr>
+          <w:rFonts w:ascii="Times New Roman" w:hAnsi="Times New Roman"/>
+          <w:sz w:val="24"/>
+          <w:szCs w:val="24"/>
+        </w:rPr>
+        <w:t xml:space="preserve"> removed by defoliator populations during a single growing season. </w:t>
+      </w:r>
+      <w:r>
+        <w:rPr>
+          <w:rFonts w:ascii="Times New Roman" w:hAnsi="Times New Roman"/>
+          <w:sz w:val="24"/>
+          <w:szCs w:val="24"/>
+        </w:rPr>
+        <w:t xml:space="preserve">We also refer to this term as </w:t>
+      </w:r>
+      <w:r>
+        <w:rPr>
+          <w:rFonts w:ascii="Times New Roman" w:hAnsi="Times New Roman"/>
+          <w:b/>
+          <w:sz w:val="24"/>
+          <w:szCs w:val="24"/>
+        </w:rPr>
+        <w:t>defoliation intensity</w:t>
+      </w:r>
+      <w:r>
+        <w:rPr>
+          <w:rFonts w:ascii="Times New Roman" w:hAnsi="Times New Roman"/>
+          <w:sz w:val="24"/>
+          <w:szCs w:val="24"/>
+        </w:rPr>
+        <w:t xml:space="preserve">. </w:t>
+      </w:r>
+      <w:r>
+        <w:rPr>
+          <w:rFonts w:ascii="Times New Roman" w:hAnsi="Times New Roman"/>
+          <w:sz w:val="24"/>
+          <w:szCs w:val="24"/>
+        </w:rPr>
+        <w:t xml:space="preserve">The amount of defoliation experienced by a species cohort in a given outbreak year is dependent on the susceptibility class of that species, the </w:t>
+      </w:r>
+      <w:r>
+        <w:rPr>
+          <w:rFonts w:ascii="Times New Roman" w:hAnsi="Times New Roman"/>
+          <w:sz w:val="24"/>
+          <w:szCs w:val="24"/>
+        </w:rPr>
+        <w:t xml:space="preserve">weighted average </w:t>
+      </w:r>
+      <w:r>
+        <w:rPr>
+          <w:rFonts w:ascii="Times New Roman" w:hAnsi="Times New Roman"/>
+          <w:sz w:val="24"/>
+          <w:szCs w:val="24"/>
+        </w:rPr>
+        <w:t>susceptibility of</w:t>
+      </w:r>
+      <w:r>
+        <w:rPr>
+          <w:rFonts w:ascii="Times New Roman" w:hAnsi="Times New Roman"/>
+          <w:sz w:val="24"/>
+          <w:szCs w:val="24"/>
+        </w:rPr>
+        <w:t xml:space="preserve"> all the species cohorts on</w:t>
+      </w:r>
+      <w:r>
+        <w:rPr>
+          <w:rFonts w:ascii="Times New Roman" w:hAnsi="Times New Roman"/>
+          <w:sz w:val="24"/>
+          <w:szCs w:val="24"/>
+        </w:rPr>
+        <w:t xml:space="preserve"> the site, and </w:t>
+      </w:r>
+      <w:r>
+        <w:rPr>
+          <w:rFonts w:ascii="Times New Roman" w:hAnsi="Times New Roman"/>
+          <w:sz w:val="24"/>
+          <w:szCs w:val="24"/>
+        </w:rPr>
+        <w:t xml:space="preserve">the </w:t>
+      </w:r>
+      <w:r>
+        <w:rPr>
+          <w:rFonts w:ascii="Times New Roman" w:hAnsi="Times New Roman"/>
+          <w:sz w:val="24"/>
+          <w:szCs w:val="24"/>
+        </w:rPr>
+        <w:t xml:space="preserve">average </w:t>
+      </w:r>
+      <w:r>
+        <w:rPr>
+          <w:rFonts w:ascii="Times New Roman" w:hAnsi="Times New Roman"/>
+          <w:sz w:val="24"/>
+          <w:szCs w:val="24"/>
+        </w:rPr>
+        <w:t xml:space="preserve">defoliation experienced by </w:t>
+      </w:r>
+      <w:r>
+        <w:rPr>
+          <w:rFonts w:ascii="Times New Roman" w:hAnsi="Times New Roman"/>
+          <w:sz w:val="24"/>
+          <w:szCs w:val="24"/>
+        </w:rPr>
+        <w:t xml:space="preserve">neighboring forest sites </w:t>
+      </w:r>
+      <w:r>
+        <w:rPr>
+          <w:rFonts w:ascii="Times New Roman" w:hAnsi="Times New Roman"/>
+          <w:sz w:val="24"/>
+          <w:szCs w:val="24"/>
+        </w:rPr>
+        <w:t xml:space="preserve">in the previous year </w:t>
+      </w:r>
+      <w:r>
+        <w:rPr>
+          <w:rFonts w:ascii="Times New Roman" w:hAnsi="Times New Roman"/>
+          <w:sz w:val="24"/>
+          <w:szCs w:val="24"/>
+        </w:rPr>
+        <w:t xml:space="preserve">over an area specified by the user. </w:t>
+      </w:r>
+    </w:p>
+    <w:p>
+      <w:pPr>
+        <w:pStyle w:val="Heading2"/>
+        <w:tabs>
+          <w:tab w:val="left" w:pos="7854"/>
+        </w:tabs>
+        <w:ind w:right="945"/>
+      </w:pPr>
+      <w:bookmarkStart w:id="9" w:name="_Toc315764383"/>
+      <w:r>
+        <w:t>Defoliation</w:t>
+      </w:r>
+      <w:r>
+        <w:t>:</w:t>
+      </w:r>
+      <w:r>
+        <w:t xml:space="preserve"> Outbreak Initiation</w:t>
+      </w:r>
+      <w:r>
+        <w:t xml:space="preserve"> and Spread</w:t>
+      </w:r>
+      <w:bookmarkEnd w:id="9"/>
+    </w:p>
+    <w:p>
+      <w:pPr>
+        <w:pStyle w:val="PlainText"/>
+        <w:tabs>
+          <w:tab w:val="left" w:pos="720"/>
+          <w:tab w:val="left" w:pos="7854"/>
+        </w:tabs>
+        <w:ind w:left="1122" w:right="945"/>
+        <w:rPr>
+          <w:rFonts w:ascii="Times New Roman" w:hAnsi="Times New Roman"/>
+          <w:sz w:val="24"/>
+          <w:szCs w:val="24"/>
+        </w:rPr>
+      </w:pPr>
+      <w:r>
+        <w:rPr>
+          <w:rFonts w:ascii="Times New Roman" w:hAnsi="Times New Roman"/>
+          <w:sz w:val="24"/>
+          <w:szCs w:val="24"/>
+        </w:rPr>
+        <w:t>Defoliation spatial patterns are “seeded” in the first year of an outbreak by growing defoliated patches that approximate empirical patch size distributions for the landscap</w:t>
+      </w:r>
+      <w:r>
+        <w:rPr>
+          <w:rFonts w:ascii="Times New Roman" w:hAnsi="Times New Roman"/>
+          <w:sz w:val="24"/>
+          <w:szCs w:val="24"/>
+        </w:rPr>
+        <w:t>e. S</w:t>
+      </w:r>
+      <w:r>
+        <w:rPr>
+          <w:rFonts w:ascii="Times New Roman" w:hAnsi="Times New Roman"/>
+          <w:sz w:val="24"/>
+          <w:szCs w:val="24"/>
+        </w:rPr>
+        <w:t xml:space="preserve">eed </w:t>
+      </w:r>
+      <w:r>
+        <w:rPr>
+          <w:rFonts w:ascii="Times New Roman" w:hAnsi="Times New Roman"/>
+          <w:sz w:val="24"/>
+          <w:szCs w:val="24"/>
+        </w:rPr>
+        <w:t xml:space="preserve">defoliation at each site </w:t>
+      </w:r>
+      <w:r>
+        <w:rPr>
+          <w:rFonts w:ascii="Times New Roman" w:hAnsi="Times New Roman"/>
+          <w:sz w:val="24"/>
+          <w:szCs w:val="24"/>
+        </w:rPr>
+        <w:t xml:space="preserve">is </w:t>
+      </w:r>
+      <w:r>
+        <w:rPr>
+          <w:rFonts w:ascii="Times New Roman" w:hAnsi="Times New Roman"/>
+          <w:sz w:val="24"/>
+          <w:szCs w:val="24"/>
+        </w:rPr>
+        <w:t>drawn from a</w:t>
+      </w:r>
+      <w:r>
+        <w:rPr>
+          <w:rFonts w:ascii="Times New Roman" w:hAnsi="Times New Roman"/>
+          <w:sz w:val="24"/>
+          <w:szCs w:val="24"/>
+        </w:rPr>
+        <w:t xml:space="preserve"> user specified</w:t>
+      </w:r>
+      <w:r>
+        <w:rPr>
+          <w:rFonts w:ascii="Times New Roman" w:hAnsi="Times New Roman"/>
+          <w:sz w:val="24"/>
+          <w:szCs w:val="24"/>
+        </w:rPr>
+        <w:t xml:space="preserve"> defoliation intensity distribution.</w:t>
+      </w:r>
+      <w:r>
+        <w:rPr>
+          <w:rFonts w:ascii="Times New Roman" w:hAnsi="Times New Roman"/>
+          <w:sz w:val="24"/>
+          <w:szCs w:val="24"/>
+        </w:rPr>
+        <w:t xml:space="preserve"> </w:t>
+      </w:r>
+      <w:r>
+        <w:rPr>
+          <w:rFonts w:ascii="Times New Roman" w:hAnsi="Times New Roman"/>
+          <w:sz w:val="24"/>
+          <w:szCs w:val="24"/>
+        </w:rPr>
+        <w:t>Expected site level</w:t>
+      </w:r>
+      <w:r>
+        <w:rPr>
+          <w:rFonts w:ascii="Times New Roman" w:hAnsi="Times New Roman"/>
+          <w:sz w:val="24"/>
+          <w:szCs w:val="24"/>
+        </w:rPr>
+        <w:t xml:space="preserve"> defoliation values for the first year of the outbreak are then drawn from defoliation intensity distributions that vary depending on the average defoliation intensity </w:t>
+      </w:r>
+      <w:r>
+        <w:rPr>
+          <w:rFonts w:ascii="Times New Roman" w:hAnsi="Times New Roman"/>
+          <w:sz w:val="24"/>
+          <w:szCs w:val="24"/>
+        </w:rPr>
+        <w:t xml:space="preserve">calculated </w:t>
+      </w:r>
+      <w:r>
+        <w:rPr>
+          <w:rFonts w:ascii="Times New Roman" w:hAnsi="Times New Roman"/>
+          <w:sz w:val="24"/>
+          <w:szCs w:val="24"/>
+        </w:rPr>
+        <w:t xml:space="preserve">for the neighborhood surrounding each site. These distributions are called neighborhood </w:t>
+      </w:r>
+      <w:r>
+        <w:rPr>
+          <w:rFonts w:ascii="Times New Roman" w:hAnsi="Times New Roman"/>
+          <w:sz w:val="24"/>
+          <w:szCs w:val="24"/>
+        </w:rPr>
+        <w:lastRenderedPageBreak/>
+        <w:t>dependent defoliation distributions and they are parameterized by the user based on empirical observations.</w:t>
+      </w:r>
+      <w:r>
+        <w:rPr>
+          <w:rFonts w:ascii="Times New Roman" w:hAnsi="Times New Roman"/>
+          <w:sz w:val="24"/>
+          <w:szCs w:val="24"/>
+        </w:rPr>
+        <w:t xml:space="preserve"> Different defoliation intensity distributions can be parameterized for neighborhoods with average defoliation classes of 0-20%, 20-40%, 40-60%, 60-80%, and 80-100% of foliar biomass removed.</w:t>
+      </w:r>
+      <w:r>
+        <w:rPr>
+          <w:rFonts w:ascii="Times New Roman" w:hAnsi="Times New Roman"/>
+          <w:sz w:val="24"/>
+          <w:szCs w:val="24"/>
+        </w:rPr>
+        <w:t xml:space="preserve"> “Seeded” defoliation values are drawn from the 80-100% defoliation class.</w:t>
+      </w:r>
+      <w:r>
+        <w:rPr>
+          <w:rFonts w:ascii="Times New Roman" w:hAnsi="Times New Roman"/>
+          <w:sz w:val="24"/>
+          <w:szCs w:val="24"/>
+        </w:rPr>
+        <w:t xml:space="preserve"> “Expected” site level defoliation is then drawn from the appropriate neighborhood class based on average “seeded” defoliation within the neighborhood. Neighborhood size is also specified by the use</w:t>
+      </w:r>
+      <w:r>
+        <w:rPr>
+          <w:rFonts w:ascii="Times New Roman" w:hAnsi="Times New Roman"/>
+          <w:sz w:val="24"/>
+          <w:szCs w:val="24"/>
+        </w:rPr>
+        <w:t>r</w:t>
+      </w:r>
+      <w:r>
+        <w:rPr>
+          <w:rFonts w:ascii="Times New Roman" w:hAnsi="Times New Roman"/>
+          <w:sz w:val="24"/>
+          <w:szCs w:val="24"/>
+        </w:rPr>
+        <w:t xml:space="preserve"> and covers all sites that fall within a given radius centered on the active site.</w:t>
+      </w:r>
+    </w:p>
+    <w:p>
+      <w:pPr>
+        <w:pStyle w:val="PlainText"/>
+        <w:tabs>
+          <w:tab w:val="left" w:pos="720"/>
+        </w:tabs>
+        <w:rPr>
+          <w:rFonts w:ascii="Times New Roman" w:hAnsi="Times New Roman"/>
+          <w:sz w:val="24"/>
+          <w:szCs w:val="24"/>
+        </w:rPr>
+      </w:pPr>
       <w:r>
         <w:rPr>
           <w:rFonts w:ascii="Times New Roman" w:hAnsi="Times New Roman"/>
@@ -5643,7 +5614,7 @@
           <wp:inline distT="0" distB="0" distL="0" distR="0">
             <wp:extent cx="2743200" cy="2743200"/>
             <wp:effectExtent l="19050" t="0" r="0" b="0"/>
-            <wp:docPr id="4" name="Picture 4" descr="neighborhood_dependent_density_distributions"/>
+            <wp:docPr id="3" name="Picture 3" descr="patch_size_distribution"/>
             <wp:cNvGraphicFramePr>
               <a:graphicFrameLocks xmlns:a="http://schemas.openxmlformats.org/drawingml/2006/main" noChangeAspect="1"/>
             </wp:cNvGraphicFramePr>
@@ -5651,7 +5622,7 @@
               <a:graphicData uri="http://schemas.openxmlformats.org/drawingml/2006/picture">
                 <pic:pic xmlns:pic="http://schemas.openxmlformats.org/drawingml/2006/picture">
                   <pic:nvPicPr>
-                    <pic:cNvPr id="0" name="Picture 4" descr="neighborhood_dependent_density_distributions"/>
+                    <pic:cNvPr id="0" name="Picture 3" descr="patch_size_distribution"/>
                     <pic:cNvPicPr>
                       <a:picLocks noChangeAspect="1" noChangeArrowheads="1"/>
                     </pic:cNvPicPr>
@@ -5685,6 +5656,59 @@
           </wp:inline>
         </w:drawing>
       </w:r>
+      <w:r>
+        <w:rPr>
+          <w:rFonts w:ascii="Times New Roman" w:hAnsi="Times New Roman"/>
+          <w:noProof/>
+          <w:sz w:val="24"/>
+          <w:szCs w:val="24"/>
+        </w:rPr>
+        <w:drawing>
+          <wp:inline distT="0" distB="0" distL="0" distR="0">
+            <wp:extent cx="2743200" cy="2743200"/>
+            <wp:effectExtent l="19050" t="0" r="0" b="0"/>
+            <wp:docPr id="4" name="Picture 4" descr="neighborhood_dependent_density_distributions"/>
+            <wp:cNvGraphicFramePr>
+              <a:graphicFrameLocks xmlns:a="http://schemas.openxmlformats.org/drawingml/2006/main" noChangeAspect="1"/>
+            </wp:cNvGraphicFramePr>
+            <a:graphic xmlns:a="http://schemas.openxmlformats.org/drawingml/2006/main">
+              <a:graphicData uri="http://schemas.openxmlformats.org/drawingml/2006/picture">
+                <pic:pic xmlns:pic="http://schemas.openxmlformats.org/drawingml/2006/picture">
+                  <pic:nvPicPr>
+                    <pic:cNvPr id="0" name="Picture 4" descr="neighborhood_dependent_density_distributions"/>
+                    <pic:cNvPicPr>
+                      <a:picLocks noChangeAspect="1" noChangeArrowheads="1"/>
+                    </pic:cNvPicPr>
+                  </pic:nvPicPr>
+                  <pic:blipFill>
+                    <a:blip r:embed="rId12" cstate="print"/>
+                    <a:srcRect/>
+                    <a:stretch>
+                      <a:fillRect/>
+                    </a:stretch>
+                  </pic:blipFill>
+                  <pic:spPr bwMode="auto">
+                    <a:xfrm>
+                      <a:off x="0" y="0"/>
+                      <a:ext cx="2743200" cy="2743200"/>
+                    </a:xfrm>
+                    <a:prstGeom prst="rect">
+                      <a:avLst/>
+                    </a:prstGeom>
+                    <a:noFill/>
+                    <a:ln w="9525">
+                      <a:noFill/>
+                      <a:miter lim="800000"/>
+                      <a:headEnd/>
+                      <a:tailEnd/>
+                    </a:ln>
+                  </pic:spPr>
+                </pic:pic>
+              </a:graphicData>
+            </a:graphic>
+          </wp:inline>
+        </w:drawing>
+      </w:r>
     </w:p>
     <w:p>
       <w:pPr>
@@ -5891,11 +5915,11 @@
         <w:pStyle w:val="Heading2"/>
         <w:ind w:right="945"/>
       </w:pPr>
-      <w:bookmarkStart w:id="9" w:name="_Toc315764384"/>
+      <w:bookmarkStart w:id="10" w:name="_Toc315764384"/>
       <w:r>
         <w:t>Growth Reduction</w:t>
       </w:r>
-      <w:bookmarkEnd w:id="9"/>
+      <w:bookmarkEnd w:id="10"/>
     </w:p>
     <w:p>
       <w:pPr>
@@ -5943,7 +5967,7 @@
                     </pic:cNvPicPr>
                   </pic:nvPicPr>
                   <pic:blipFill>
-                    <a:blip r:embed="rId12" cstate="print"/>
+                    <a:blip r:embed="rId13" cstate="print"/>
                     <a:srcRect t="22755"/>
                     <a:stretch>
                       <a:fillRect/>
@@ -6275,15 +6299,15 @@
         <w:pStyle w:val="Heading2"/>
         <w:ind w:right="945"/>
       </w:pPr>
-      <w:bookmarkStart w:id="10" w:name="_Toc102232956"/>
       <w:bookmarkStart w:id="11" w:name="_Toc315764385"/>
+      <w:bookmarkStart w:id="12" w:name="_Toc102232956"/>
       <w:r>
         <w:lastRenderedPageBreak/>
         <w:t>Mortality</w:t>
       </w:r>
       <w:bookmarkEnd w:id="11"/>
     </w:p>
-    <w:bookmarkEnd w:id="10"/>
+    <w:bookmarkEnd w:id="12"/>
     <w:p>
       <w:pPr>
         <w:pStyle w:val="PlainText"/>
@@ -6383,7 +6407,16 @@
           <w:sz w:val="24"/>
           <w:szCs w:val="24"/>
         </w:rPr>
-        <w:t xml:space="preserve">the </w:t>
+        <w:t>the</w:t>
+      </w:r>
+      <w:commentRangeStart w:id="13"/>
+      <w:r>
+        <w:rPr>
+          <w:rFonts w:ascii="Times New Roman" w:hAnsi="Times New Roman"/>
+          <w:sz w:val="24"/>
+          <w:szCs w:val="24"/>
+        </w:rPr>
+        <w:t xml:space="preserve"> </w:t>
       </w:r>
       <w:r>
         <w:rPr>
@@ -6407,7 +6440,23 @@
           <w:sz w:val="24"/>
           <w:szCs w:val="24"/>
         </w:rPr>
-        <w:t>omass weighted mean defoliation for a site.</w:t>
+        <w:t xml:space="preserve">omass weighted mean defoliation </w:t>
+      </w:r>
+      <w:commentRangeEnd w:id="13"/>
+      <w:r>
+        <w:rPr>
+          <w:rStyle w:val="CommentReference"/>
+          <w:rFonts w:asciiTheme="minorHAnsi" w:hAnsiTheme="minorHAnsi"/>
+        </w:rPr>
+        <w:commentReference w:id="13"/>
+      </w:r>
+      <w:r>
+        <w:rPr>
+          <w:rFonts w:ascii="Times New Roman" w:hAnsi="Times New Roman"/>
+          <w:sz w:val="24"/>
+          <w:szCs w:val="24"/>
+        </w:rPr>
+        <w:t>for a site.</w:t>
       </w:r>
     </w:p>
     <w:p>
@@ -6476,7 +6525,56 @@
           <w:sz w:val="24"/>
           <w:szCs w:val="24"/>
         </w:rPr>
-        <w:t xml:space="preserve">. Empirical analysis shows that mortality increases exponentially as a function of cumulative defoliation over 5-10 years subsequent to an outbreak. The rate of increase in mortality varies by species and functional group. </w:t>
+        <w:t>. Empirical analysis shows that mortality increases exponentially as a function of cumulative defoliation over 5-10 years subsequent to an outbreak.</w:t>
+      </w:r>
+      <w:r>
+        <w:rPr>
+          <w:rFonts w:ascii="Times New Roman" w:hAnsi="Times New Roman"/>
+          <w:sz w:val="24"/>
+          <w:szCs w:val="24"/>
+        </w:rPr>
+        <w:t xml:space="preserve">  </w:t>
+      </w:r>
+      <w:commentRangeStart w:id="14"/>
+      <w:r>
+        <w:rPr>
+          <w:rFonts w:ascii="Times New Roman" w:hAnsi="Times New Roman"/>
+          <w:sz w:val="24"/>
+          <w:szCs w:val="24"/>
+        </w:rPr>
+        <w:t>The model does not allow mortality to occur until the cumulative defoliation is at least 0.5, and mortality cannot occur in the first year of an outbreak.  Mortality always lags defoliation by one year.</w:t>
+      </w:r>
+      <w:r>
+        <w:rPr>
+          <w:rFonts w:ascii="Times New Roman" w:hAnsi="Times New Roman"/>
+          <w:sz w:val="24"/>
+          <w:szCs w:val="24"/>
+        </w:rPr>
+        <w:t xml:space="preserve"> </w:t>
+      </w:r>
+      <w:r>
+        <w:rPr>
+          <w:rFonts w:ascii="Times New Roman" w:hAnsi="Times New Roman"/>
+          <w:sz w:val="24"/>
+          <w:szCs w:val="24"/>
+        </w:rPr>
+        <w:t xml:space="preserve"> </w:t>
+      </w:r>
+      <w:commentRangeEnd w:id="14"/>
+      <w:r>
+        <w:rPr>
+          <w:rStyle w:val="CommentReference"/>
+          <w:rFonts w:asciiTheme="minorHAnsi" w:hAnsiTheme="minorHAnsi"/>
+        </w:rPr>
+        <w:commentReference w:id="14"/>
+      </w:r>
+      <w:r>
+        <w:rPr>
+          <w:rFonts w:ascii="Times New Roman" w:hAnsi="Times New Roman"/>
+          <w:sz w:val="24"/>
+          <w:szCs w:val="24"/>
+        </w:rPr>
+        <w:t xml:space="preserve">The rate of increase in mortality varies by species and functional group. </w:t>
       </w:r>
     </w:p>
     <w:p>
@@ -6500,15 +6598,7 @@
               <w:sz w:val="24"/>
               <w:szCs w:val="24"/>
             </w:rPr>
-            <m:t>percentMortality=b</m:t>
-          </m:r>
-          <m:r>
-            <w:rPr>
-              <w:rFonts w:ascii="Cambria Math" w:hAnsi="Cambria Math"/>
-              <w:sz w:val="24"/>
-              <w:szCs w:val="24"/>
-            </w:rPr>
-            <m:t>×</m:t>
+            <m:t>percentMortality=b×</m:t>
           </m:r>
           <m:sSup>
             <m:sSupPr>
@@ -6538,23 +6628,7 @@
                   <w:sz w:val="24"/>
                   <w:szCs w:val="24"/>
                 </w:rPr>
-                <m:t>(m</m:t>
-              </m:r>
-              <m:r>
-                <w:rPr>
-                  <w:rFonts w:ascii="Cambria Math" w:hAnsi="Cambria Math"/>
-                  <w:sz w:val="24"/>
-                  <w:szCs w:val="24"/>
-                </w:rPr>
-                <m:t xml:space="preserve"> × </m:t>
-              </m:r>
-              <m:r>
-                <w:rPr>
-                  <w:rFonts w:ascii="Cambria Math" w:hAnsi="Cambria Math"/>
-                  <w:sz w:val="24"/>
-                  <w:szCs w:val="24"/>
-                </w:rPr>
-                <m:t>cumulativeDefoliation)</m:t>
+                <m:t>(m × cumulativeDefoliation)</m:t>
               </m:r>
             </m:sup>
           </m:sSup>
@@ -6601,6 +6675,17 @@
     </w:p>
     <w:p>
       <w:pPr>
+        <w:pStyle w:val="Heading2"/>
+        <w:ind w:right="945"/>
+      </w:pPr>
+      <w:bookmarkStart w:id="15" w:name="_Toc315764386"/>
+      <w:r>
+        <w:t>Acknowledgements</w:t>
+      </w:r>
+      <w:bookmarkEnd w:id="15"/>
+    </w:p>
+    <w:p>
+      <w:pPr>
         <w:pStyle w:val="PlainText"/>
         <w:tabs>
           <w:tab w:val="left" w:pos="720"/>
@@ -6617,49 +6702,6 @@
           <w:rFonts w:ascii="Times New Roman" w:hAnsi="Times New Roman"/>
           <w:sz w:val="24"/>
           <w:szCs w:val="24"/>
-          <w:highlight w:val="yellow"/>
-        </w:rPr>
-        <w:t>More...</w:t>
-      </w:r>
-      <w:r>
-        <w:rPr>
-          <w:rFonts w:ascii="Times New Roman" w:hAnsi="Times New Roman"/>
-          <w:sz w:val="24"/>
-          <w:szCs w:val="24"/>
-          <w:highlight w:val="yellow"/>
-        </w:rPr>
-        <w:t>This will need to be expanded when we stretch mortality to lag defoliation over a longer period such as over 10 years…</w:t>
-      </w:r>
-    </w:p>
-    <w:p>
-      <w:pPr>
-        <w:pStyle w:val="Heading2"/>
-        <w:ind w:right="945"/>
-      </w:pPr>
-      <w:bookmarkStart w:id="12" w:name="_Toc315764386"/>
-      <w:r>
-        <w:t>Acknowledgements</w:t>
-      </w:r>
-      <w:bookmarkEnd w:id="12"/>
-    </w:p>
-    <w:p>
-      <w:pPr>
-        <w:pStyle w:val="PlainText"/>
-        <w:tabs>
-          <w:tab w:val="left" w:pos="720"/>
-        </w:tabs>
-        <w:ind w:left="1122" w:right="945"/>
-        <w:rPr>
-          <w:rFonts w:ascii="Times New Roman" w:hAnsi="Times New Roman"/>
-          <w:sz w:val="24"/>
-          <w:szCs w:val="24"/>
-        </w:rPr>
-      </w:pPr>
-      <w:r>
-        <w:rPr>
-          <w:rFonts w:ascii="Times New Roman" w:hAnsi="Times New Roman"/>
-          <w:sz w:val="24"/>
-          <w:szCs w:val="24"/>
         </w:rPr>
         <w:t xml:space="preserve">Funding for the development of this extension was provided by </w:t>
       </w:r>
@@ -6684,8 +6726,8 @@
       <w:pPr>
         <w:pStyle w:val="Heading1"/>
       </w:pPr>
-      <w:bookmarkStart w:id="13" w:name="_Toc102232959"/>
-      <w:bookmarkStart w:id="14" w:name="_Toc315764387"/>
+      <w:bookmarkStart w:id="16" w:name="_Toc102232959"/>
+      <w:bookmarkStart w:id="17" w:name="_Toc315764387"/>
       <w:r>
         <w:lastRenderedPageBreak/>
         <w:t xml:space="preserve">Primary </w:t>
@@ -6693,8 +6735,8 @@
       <w:r>
         <w:t>Input File</w:t>
       </w:r>
-      <w:bookmarkEnd w:id="13"/>
-      <w:bookmarkEnd w:id="14"/>
+      <w:bookmarkEnd w:id="16"/>
+      <w:bookmarkEnd w:id="17"/>
     </w:p>
     <w:p>
       <w:pPr>
@@ -6797,86 +6839,86 @@
       <w:pPr>
         <w:pStyle w:val="Heading2"/>
       </w:pPr>
-      <w:bookmarkStart w:id="15" w:name="_Toc112235332"/>
-      <w:bookmarkStart w:id="16" w:name="_Toc133386213"/>
-      <w:bookmarkStart w:id="17" w:name="_Toc133907148"/>
-      <w:bookmarkStart w:id="18" w:name="_Toc315764388"/>
+      <w:bookmarkStart w:id="18" w:name="_Toc112235332"/>
+      <w:bookmarkStart w:id="19" w:name="_Toc133386213"/>
+      <w:bookmarkStart w:id="20" w:name="_Toc133907148"/>
+      <w:bookmarkStart w:id="21" w:name="_Toc315764388"/>
       <w:proofErr w:type="spellStart"/>
       <w:r>
         <w:t>LandisData</w:t>
       </w:r>
-      <w:bookmarkEnd w:id="15"/>
-      <w:bookmarkEnd w:id="16"/>
-      <w:bookmarkEnd w:id="17"/>
       <w:bookmarkEnd w:id="18"/>
-      <w:proofErr w:type="spellEnd"/>
-    </w:p>
-    <w:p>
-      <w:pPr>
-        <w:pStyle w:val="textbody"/>
-        <w:rPr>
-          <w:rFonts w:ascii="Times New Roman" w:hAnsi="Times New Roman" w:cs="Times New Roman"/>
-          <w:sz w:val="24"/>
-          <w:szCs w:val="24"/>
-        </w:rPr>
-      </w:pPr>
-      <w:bookmarkStart w:id="19" w:name="_Toc112235333"/>
-      <w:bookmarkStart w:id="20" w:name="_Toc133386214"/>
-      <w:bookmarkStart w:id="21" w:name="_Toc133907149"/>
-      <w:r>
-        <w:rPr>
-          <w:rFonts w:ascii="Times New Roman" w:hAnsi="Times New Roman" w:cs="Times New Roman"/>
-          <w:sz w:val="24"/>
-          <w:szCs w:val="24"/>
-        </w:rPr>
-        <w:t>This parameter</w:t>
-      </w:r>
-      <w:r>
-        <w:rPr>
-          <w:rFonts w:ascii="Times New Roman" w:hAnsi="Times New Roman" w:cs="Times New Roman"/>
-          <w:sz w:val="24"/>
-          <w:szCs w:val="24"/>
-        </w:rPr>
-        <w:t xml:space="preserve"> value must be “</w:t>
-      </w:r>
-      <w:r>
-        <w:rPr>
-          <w:rFonts w:ascii="Times New Roman" w:hAnsi="Times New Roman" w:cs="Times New Roman"/>
-          <w:sz w:val="24"/>
-          <w:szCs w:val="24"/>
-        </w:rPr>
-        <w:t>Scenario</w:t>
-      </w:r>
-      <w:r>
-        <w:rPr>
-          <w:rFonts w:ascii="Times New Roman" w:hAnsi="Times New Roman" w:cs="Times New Roman"/>
-          <w:sz w:val="24"/>
-          <w:szCs w:val="24"/>
-        </w:rPr>
-        <w:t>”</w:t>
-      </w:r>
-    </w:p>
-    <w:p>
-      <w:pPr>
-        <w:pStyle w:val="Heading2"/>
-      </w:pPr>
-      <w:bookmarkStart w:id="22" w:name="_Toc133907170"/>
-      <w:bookmarkStart w:id="23" w:name="_Toc102232960"/>
-      <w:bookmarkStart w:id="24" w:name="_Toc315764389"/>
       <w:bookmarkEnd w:id="19"/>
       <w:bookmarkEnd w:id="20"/>
       <w:bookmarkEnd w:id="21"/>
+      <w:proofErr w:type="spellEnd"/>
+    </w:p>
+    <w:p>
+      <w:pPr>
+        <w:pStyle w:val="textbody"/>
+        <w:rPr>
+          <w:rFonts w:ascii="Times New Roman" w:hAnsi="Times New Roman" w:cs="Times New Roman"/>
+          <w:sz w:val="24"/>
+          <w:szCs w:val="24"/>
+        </w:rPr>
+      </w:pPr>
+      <w:bookmarkStart w:id="22" w:name="_Toc112235333"/>
+      <w:bookmarkStart w:id="23" w:name="_Toc133386214"/>
+      <w:bookmarkStart w:id="24" w:name="_Toc133907149"/>
+      <w:r>
+        <w:rPr>
+          <w:rFonts w:ascii="Times New Roman" w:hAnsi="Times New Roman" w:cs="Times New Roman"/>
+          <w:sz w:val="24"/>
+          <w:szCs w:val="24"/>
+        </w:rPr>
+        <w:t>This parameter</w:t>
+      </w:r>
+      <w:r>
+        <w:rPr>
+          <w:rFonts w:ascii="Times New Roman" w:hAnsi="Times New Roman" w:cs="Times New Roman"/>
+          <w:sz w:val="24"/>
+          <w:szCs w:val="24"/>
+        </w:rPr>
+        <w:t xml:space="preserve"> value must be “</w:t>
+      </w:r>
+      <w:r>
+        <w:rPr>
+          <w:rFonts w:ascii="Times New Roman" w:hAnsi="Times New Roman" w:cs="Times New Roman"/>
+          <w:sz w:val="24"/>
+          <w:szCs w:val="24"/>
+        </w:rPr>
+        <w:t>Scenario</w:t>
+      </w:r>
+      <w:r>
+        <w:rPr>
+          <w:rFonts w:ascii="Times New Roman" w:hAnsi="Times New Roman" w:cs="Times New Roman"/>
+          <w:sz w:val="24"/>
+          <w:szCs w:val="24"/>
+        </w:rPr>
+        <w:t>”</w:t>
+      </w:r>
+    </w:p>
+    <w:p>
+      <w:pPr>
+        <w:pStyle w:val="Heading2"/>
+      </w:pPr>
+      <w:bookmarkStart w:id="25" w:name="_Toc133907170"/>
+      <w:bookmarkStart w:id="26" w:name="_Toc315764389"/>
+      <w:bookmarkStart w:id="27" w:name="_Toc102232960"/>
+      <w:bookmarkEnd w:id="22"/>
+      <w:bookmarkEnd w:id="23"/>
+      <w:bookmarkEnd w:id="24"/>
       <w:r>
         <w:t xml:space="preserve">Output </w:t>
       </w:r>
       <w:r>
         <w:t>Map</w:t>
       </w:r>
-      <w:bookmarkEnd w:id="22"/>
+      <w:bookmarkEnd w:id="25"/>
       <w:r>
         <w:t>s</w:t>
       </w:r>
-      <w:bookmarkEnd w:id="24"/>
+      <w:bookmarkEnd w:id="26"/>
     </w:p>
     <w:p>
       <w:pPr>
@@ -6887,7 +6929,7 @@
           <w:szCs w:val="24"/>
         </w:rPr>
       </w:pPr>
-      <w:bookmarkStart w:id="25" w:name="_Toc133907171"/>
+      <w:bookmarkStart w:id="28" w:name="_Toc133907171"/>
       <w:r>
         <w:rPr>
           <w:rFonts w:ascii="Times New Roman" w:hAnsi="Times New Roman" w:cs="Times New Roman"/>
@@ -7086,20 +7128,295 @@
           <w:rFonts w:ascii="Times New Roman" w:hAnsi="Times New Roman" w:cs="Times New Roman"/>
           <w:sz w:val="24"/>
           <w:szCs w:val="24"/>
-          <w:highlight w:val="yellow"/>
-        </w:rPr>
-        <w:t>What do the maps represent??</w:t>
+        </w:rPr>
+        <w:t>The extension produces 3 output maps:</w:t>
+      </w:r>
+    </w:p>
+    <w:p>
+      <w:pPr>
+        <w:pStyle w:val="textbody"/>
+        <w:rPr>
+          <w:rFonts w:ascii="Times New Roman" w:hAnsi="Times New Roman" w:cs="Times New Roman"/>
+          <w:sz w:val="24"/>
+          <w:szCs w:val="24"/>
+        </w:rPr>
+      </w:pPr>
+      <w:r>
+        <w:rPr>
+          <w:rFonts w:ascii="Times New Roman" w:hAnsi="Times New Roman" w:cs="Times New Roman"/>
+          <w:sz w:val="24"/>
+          <w:szCs w:val="24"/>
+        </w:rPr>
+        <w:t>{</w:t>
+      </w:r>
+      <w:proofErr w:type="spellStart"/>
+      <w:proofErr w:type="gramStart"/>
+      <w:r>
+        <w:rPr>
+          <w:rFonts w:ascii="Times New Roman" w:hAnsi="Times New Roman" w:cs="Times New Roman"/>
+          <w:sz w:val="24"/>
+          <w:szCs w:val="24"/>
+        </w:rPr>
+        <w:t>insectName</w:t>
+      </w:r>
+      <w:proofErr w:type="spellEnd"/>
+      <w:proofErr w:type="gramEnd"/>
+      <w:r>
+        <w:rPr>
+          <w:rFonts w:ascii="Times New Roman" w:hAnsi="Times New Roman" w:cs="Times New Roman"/>
+          <w:sz w:val="24"/>
+          <w:szCs w:val="24"/>
+        </w:rPr>
+        <w:t>}</w:t>
+      </w:r>
+      <w:proofErr w:type="gramStart"/>
+      <w:r>
+        <w:rPr>
+          <w:rFonts w:ascii="Times New Roman" w:hAnsi="Times New Roman" w:cs="Times New Roman"/>
+          <w:sz w:val="24"/>
+          <w:szCs w:val="24"/>
+        </w:rPr>
+        <w:t>-{</w:t>
+      </w:r>
+      <w:proofErr w:type="spellStart"/>
+      <w:proofErr w:type="gramEnd"/>
+      <w:r>
+        <w:rPr>
+          <w:rFonts w:ascii="Times New Roman" w:hAnsi="Times New Roman" w:cs="Times New Roman"/>
+          <w:sz w:val="24"/>
+          <w:szCs w:val="24"/>
+        </w:rPr>
+        <w:t>timestep</w:t>
+      </w:r>
+      <w:proofErr w:type="spellEnd"/>
+      <w:r>
+        <w:rPr>
+          <w:rFonts w:ascii="Times New Roman" w:hAnsi="Times New Roman" w:cs="Times New Roman"/>
+          <w:sz w:val="24"/>
+          <w:szCs w:val="24"/>
+        </w:rPr>
+        <w:t>}.</w:t>
+      </w:r>
+      <w:proofErr w:type="spellStart"/>
+      <w:r>
+        <w:rPr>
+          <w:rFonts w:ascii="Times New Roman" w:hAnsi="Times New Roman" w:cs="Times New Roman"/>
+          <w:sz w:val="24"/>
+          <w:szCs w:val="24"/>
+        </w:rPr>
+        <w:t>img</w:t>
+      </w:r>
+      <w:proofErr w:type="spellEnd"/>
+      <w:r>
+        <w:rPr>
+          <w:rFonts w:ascii="Times New Roman" w:hAnsi="Times New Roman" w:cs="Times New Roman"/>
+          <w:sz w:val="24"/>
+          <w:szCs w:val="24"/>
+        </w:rPr>
+        <w:t xml:space="preserve"> : Biomass-weighted percent defoliation (0-100).</w:t>
+      </w:r>
+    </w:p>
+    <w:p>
+      <w:pPr>
+        <w:pStyle w:val="textbody"/>
+        <w:rPr>
+          <w:rFonts w:ascii="Times New Roman" w:hAnsi="Times New Roman" w:cs="Times New Roman"/>
+          <w:sz w:val="24"/>
+          <w:szCs w:val="24"/>
+        </w:rPr>
+      </w:pPr>
+      <w:proofErr w:type="spellStart"/>
+      <w:r>
+        <w:rPr>
+          <w:rFonts w:ascii="Times New Roman" w:hAnsi="Times New Roman" w:cs="Times New Roman"/>
+          <w:sz w:val="24"/>
+          <w:szCs w:val="24"/>
+        </w:rPr>
+        <w:t>InitialPatchMap</w:t>
+      </w:r>
+      <w:proofErr w:type="spellEnd"/>
+      <w:r>
+        <w:rPr>
+          <w:rFonts w:ascii="Times New Roman" w:hAnsi="Times New Roman" w:cs="Times New Roman"/>
+          <w:sz w:val="24"/>
+          <w:szCs w:val="24"/>
+        </w:rPr>
+        <w:t>-</w:t>
+      </w:r>
+      <w:r>
+        <w:rPr>
+          <w:rFonts w:ascii="Times New Roman" w:hAnsi="Times New Roman" w:cs="Times New Roman"/>
+          <w:sz w:val="24"/>
+          <w:szCs w:val="24"/>
+        </w:rPr>
+        <w:t>{</w:t>
+      </w:r>
+      <w:proofErr w:type="spellStart"/>
+      <w:r>
+        <w:rPr>
+          <w:rFonts w:ascii="Times New Roman" w:hAnsi="Times New Roman" w:cs="Times New Roman"/>
+          <w:sz w:val="24"/>
+          <w:szCs w:val="24"/>
+        </w:rPr>
+        <w:t>insectName</w:t>
+      </w:r>
+      <w:proofErr w:type="spellEnd"/>
+      <w:r>
+        <w:rPr>
+          <w:rFonts w:ascii="Times New Roman" w:hAnsi="Times New Roman" w:cs="Times New Roman"/>
+          <w:sz w:val="24"/>
+          <w:szCs w:val="24"/>
+        </w:rPr>
+        <w:t>}-{</w:t>
+      </w:r>
+      <w:proofErr w:type="spellStart"/>
+      <w:r>
+        <w:rPr>
+          <w:rFonts w:ascii="Times New Roman" w:hAnsi="Times New Roman" w:cs="Times New Roman"/>
+          <w:sz w:val="24"/>
+          <w:szCs w:val="24"/>
+        </w:rPr>
+        <w:t>timestep</w:t>
+      </w:r>
+      <w:proofErr w:type="spellEnd"/>
+      <w:r>
+        <w:rPr>
+          <w:rFonts w:ascii="Times New Roman" w:hAnsi="Times New Roman" w:cs="Times New Roman"/>
+          <w:sz w:val="24"/>
+          <w:szCs w:val="24"/>
+        </w:rPr>
+        <w:t>}.</w:t>
+      </w:r>
+      <w:proofErr w:type="spellStart"/>
+      <w:r>
+        <w:rPr>
+          <w:rFonts w:ascii="Times New Roman" w:hAnsi="Times New Roman" w:cs="Times New Roman"/>
+          <w:sz w:val="24"/>
+          <w:szCs w:val="24"/>
+        </w:rPr>
+        <w:t>img</w:t>
+      </w:r>
+      <w:proofErr w:type="spellEnd"/>
+      <w:r>
+        <w:rPr>
+          <w:rFonts w:ascii="Times New Roman" w:hAnsi="Times New Roman" w:cs="Times New Roman"/>
+          <w:sz w:val="24"/>
+          <w:szCs w:val="24"/>
+        </w:rPr>
+        <w:t>:  Initial outbreak probability (converted to 0-100 range) for disturbed sites.</w:t>
+      </w:r>
+    </w:p>
+    <w:p>
+      <w:pPr>
+        <w:pStyle w:val="textbody"/>
+        <w:rPr>
+          <w:rFonts w:ascii="Times New Roman" w:hAnsi="Times New Roman" w:cs="Times New Roman"/>
+          <w:sz w:val="24"/>
+          <w:szCs w:val="24"/>
+        </w:rPr>
+      </w:pPr>
+      <w:proofErr w:type="spellStart"/>
+      <w:r>
+        <w:rPr>
+          <w:rFonts w:ascii="Times New Roman" w:hAnsi="Times New Roman" w:cs="Times New Roman"/>
+          <w:sz w:val="24"/>
+          <w:szCs w:val="24"/>
+        </w:rPr>
+        <w:t>BimoassRemoved</w:t>
+      </w:r>
+      <w:proofErr w:type="spellEnd"/>
+      <w:r>
+        <w:t>-</w:t>
+      </w:r>
+      <w:r>
+        <w:rPr>
+          <w:rFonts w:ascii="Times New Roman" w:hAnsi="Times New Roman" w:cs="Times New Roman"/>
+          <w:sz w:val="24"/>
+          <w:szCs w:val="24"/>
+        </w:rPr>
+        <w:t>{</w:t>
+      </w:r>
+      <w:proofErr w:type="spellStart"/>
+      <w:r>
+        <w:rPr>
+          <w:rFonts w:ascii="Times New Roman" w:hAnsi="Times New Roman" w:cs="Times New Roman"/>
+          <w:sz w:val="24"/>
+          <w:szCs w:val="24"/>
+        </w:rPr>
+        <w:t>insectName</w:t>
+      </w:r>
+      <w:proofErr w:type="spellEnd"/>
+      <w:r>
+        <w:rPr>
+          <w:rFonts w:ascii="Times New Roman" w:hAnsi="Times New Roman" w:cs="Times New Roman"/>
+          <w:sz w:val="24"/>
+          <w:szCs w:val="24"/>
+        </w:rPr>
+        <w:t>}-{</w:t>
+      </w:r>
+      <w:proofErr w:type="spellStart"/>
+      <w:r>
+        <w:rPr>
+          <w:rFonts w:ascii="Times New Roman" w:hAnsi="Times New Roman" w:cs="Times New Roman"/>
+          <w:sz w:val="24"/>
+          <w:szCs w:val="24"/>
+        </w:rPr>
+        <w:t>timestep</w:t>
+      </w:r>
+      <w:proofErr w:type="spellEnd"/>
+      <w:r>
+        <w:rPr>
+          <w:rFonts w:ascii="Times New Roman" w:hAnsi="Times New Roman" w:cs="Times New Roman"/>
+          <w:sz w:val="24"/>
+          <w:szCs w:val="24"/>
+        </w:rPr>
+        <w:t>}.</w:t>
+      </w:r>
+      <w:proofErr w:type="spellStart"/>
+      <w:r>
+        <w:rPr>
+          <w:rFonts w:ascii="Times New Roman" w:hAnsi="Times New Roman" w:cs="Times New Roman"/>
+          <w:sz w:val="24"/>
+          <w:szCs w:val="24"/>
+        </w:rPr>
+        <w:t>img</w:t>
+      </w:r>
+      <w:proofErr w:type="spellEnd"/>
+      <w:r>
+        <w:rPr>
+          <w:rFonts w:ascii="Times New Roman" w:hAnsi="Times New Roman" w:cs="Times New Roman"/>
+          <w:sz w:val="24"/>
+          <w:szCs w:val="24"/>
+        </w:rPr>
+        <w:t>:  Total biomass removed (/100) for disturbed sites (0.01g/m</w:t>
+      </w:r>
+      <w:r>
+        <w:rPr>
+          <w:rFonts w:ascii="Times New Roman" w:hAnsi="Times New Roman" w:cs="Times New Roman"/>
+          <w:sz w:val="24"/>
+          <w:szCs w:val="24"/>
+          <w:vertAlign w:val="superscript"/>
+        </w:rPr>
+        <w:t>2</w:t>
+      </w:r>
+      <w:r>
+        <w:rPr>
+          <w:rFonts w:ascii="Times New Roman" w:hAnsi="Times New Roman" w:cs="Times New Roman"/>
+          <w:sz w:val="24"/>
+          <w:szCs w:val="24"/>
+        </w:rPr>
+        <w:t>).</w:t>
       </w:r>
     </w:p>
     <w:p>
       <w:pPr>
         <w:pStyle w:val="Heading2"/>
       </w:pPr>
-      <w:bookmarkStart w:id="26" w:name="_Toc315764390"/>
+      <w:bookmarkStart w:id="29" w:name="_Toc315764390"/>
       <w:r>
         <w:t>Log File</w:t>
       </w:r>
-      <w:bookmarkEnd w:id="26"/>
+      <w:bookmarkEnd w:id="29"/>
     </w:p>
     <w:p>
       <w:pPr>
@@ -7159,29 +7476,285 @@
           <w:rFonts w:ascii="Times New Roman" w:hAnsi="Times New Roman" w:cs="Times New Roman"/>
           <w:sz w:val="24"/>
           <w:szCs w:val="24"/>
-          <w:highlight w:val="yellow"/>
-        </w:rPr>
-        <w:t>What is in the log file?</w:t>
-      </w:r>
-      <w:r>
-        <w:rPr>
-          <w:rFonts w:ascii="Times New Roman" w:hAnsi="Times New Roman" w:cs="Times New Roman"/>
-          <w:sz w:val="24"/>
-          <w:szCs w:val="24"/>
-          <w:highlight w:val="yellow"/>
-        </w:rPr>
-        <w:t xml:space="preserve"> I don’t know yet.</w:t>
+        </w:rPr>
+        <w:t>The log file includes 1 row for each year in which either defoliation or mortality occurred.  Each row contains 10 columns of data.</w:t>
+      </w:r>
+    </w:p>
+    <w:p>
+      <w:pPr>
+        <w:pStyle w:val="textbody"/>
+        <w:rPr>
+          <w:rFonts w:ascii="Times New Roman" w:hAnsi="Times New Roman" w:cs="Times New Roman"/>
+          <w:sz w:val="24"/>
+          <w:szCs w:val="24"/>
+        </w:rPr>
+      </w:pPr>
+      <w:r>
+        <w:rPr>
+          <w:rFonts w:ascii="Times New Roman" w:hAnsi="Times New Roman" w:cs="Times New Roman"/>
+          <w:sz w:val="24"/>
+          <w:szCs w:val="24"/>
+        </w:rPr>
+        <w:t>Time:  The simulation year represented by the row of data.</w:t>
+      </w:r>
+    </w:p>
+    <w:p>
+      <w:pPr>
+        <w:pStyle w:val="textbody"/>
+        <w:rPr>
+          <w:rFonts w:ascii="Times New Roman" w:hAnsi="Times New Roman" w:cs="Times New Roman"/>
+          <w:sz w:val="24"/>
+          <w:szCs w:val="24"/>
+        </w:rPr>
+      </w:pPr>
+      <w:proofErr w:type="spellStart"/>
+      <w:r>
+        <w:rPr>
+          <w:rFonts w:ascii="Times New Roman" w:hAnsi="Times New Roman" w:cs="Times New Roman"/>
+          <w:sz w:val="24"/>
+          <w:szCs w:val="24"/>
+        </w:rPr>
+        <w:lastRenderedPageBreak/>
+        <w:t>InsectName</w:t>
+      </w:r>
+      <w:proofErr w:type="spellEnd"/>
+      <w:r>
+        <w:rPr>
+          <w:rFonts w:ascii="Times New Roman" w:hAnsi="Times New Roman" w:cs="Times New Roman"/>
+          <w:sz w:val="24"/>
+          <w:szCs w:val="24"/>
+        </w:rPr>
+        <w:t>:  Name of insect, from parameter file.</w:t>
+      </w:r>
+    </w:p>
+    <w:p>
+      <w:pPr>
+        <w:pStyle w:val="textbody"/>
+        <w:rPr>
+          <w:rFonts w:ascii="Times New Roman" w:hAnsi="Times New Roman" w:cs="Times New Roman"/>
+          <w:sz w:val="24"/>
+          <w:szCs w:val="24"/>
+        </w:rPr>
+      </w:pPr>
+      <w:proofErr w:type="spellStart"/>
+      <w:r>
+        <w:rPr>
+          <w:rFonts w:ascii="Times New Roman" w:hAnsi="Times New Roman" w:cs="Times New Roman"/>
+          <w:sz w:val="24"/>
+          <w:szCs w:val="24"/>
+        </w:rPr>
+        <w:t>StartYear</w:t>
+      </w:r>
+      <w:proofErr w:type="spellEnd"/>
+      <w:r>
+        <w:rPr>
+          <w:rFonts w:ascii="Times New Roman" w:hAnsi="Times New Roman" w:cs="Times New Roman"/>
+          <w:sz w:val="24"/>
+          <w:szCs w:val="24"/>
+        </w:rPr>
+        <w:t>:  The first year of the associated outbreak.</w:t>
+      </w:r>
+    </w:p>
+    <w:p>
+      <w:pPr>
+        <w:pStyle w:val="textbody"/>
+        <w:rPr>
+          <w:rFonts w:ascii="Times New Roman" w:hAnsi="Times New Roman" w:cs="Times New Roman"/>
+          <w:sz w:val="24"/>
+          <w:szCs w:val="24"/>
+        </w:rPr>
+      </w:pPr>
+      <w:proofErr w:type="spellStart"/>
+      <w:r>
+        <w:rPr>
+          <w:rFonts w:ascii="Times New Roman" w:hAnsi="Times New Roman" w:cs="Times New Roman"/>
+          <w:sz w:val="24"/>
+          <w:szCs w:val="24"/>
+        </w:rPr>
+        <w:t>StopYear</w:t>
+      </w:r>
+      <w:proofErr w:type="spellEnd"/>
+      <w:r>
+        <w:rPr>
+          <w:rFonts w:ascii="Times New Roman" w:hAnsi="Times New Roman" w:cs="Times New Roman"/>
+          <w:sz w:val="24"/>
+          <w:szCs w:val="24"/>
+        </w:rPr>
+        <w:t>:  The last year of the associated outbreak.</w:t>
+      </w:r>
+    </w:p>
+    <w:p>
+      <w:pPr>
+        <w:pStyle w:val="textbody"/>
+        <w:rPr>
+          <w:rFonts w:ascii="Times New Roman" w:hAnsi="Times New Roman" w:cs="Times New Roman"/>
+          <w:sz w:val="24"/>
+          <w:szCs w:val="24"/>
+        </w:rPr>
+      </w:pPr>
+      <w:proofErr w:type="spellStart"/>
+      <w:r>
+        <w:rPr>
+          <w:rFonts w:ascii="Times New Roman" w:hAnsi="Times New Roman" w:cs="Times New Roman"/>
+          <w:sz w:val="24"/>
+          <w:szCs w:val="24"/>
+        </w:rPr>
+        <w:t>MeanDefoliation</w:t>
+      </w:r>
+      <w:proofErr w:type="spellEnd"/>
+      <w:r>
+        <w:rPr>
+          <w:rFonts w:ascii="Times New Roman" w:hAnsi="Times New Roman" w:cs="Times New Roman"/>
+          <w:sz w:val="24"/>
+          <w:szCs w:val="24"/>
+        </w:rPr>
+        <w:t>:  The average defoliation (proportion canopy removed) across all defoliated sites.</w:t>
+      </w:r>
+    </w:p>
+    <w:p>
+      <w:pPr>
+        <w:pStyle w:val="textbody"/>
+        <w:rPr>
+          <w:rFonts w:ascii="Times New Roman" w:hAnsi="Times New Roman" w:cs="Times New Roman"/>
+          <w:sz w:val="24"/>
+          <w:szCs w:val="24"/>
+        </w:rPr>
+      </w:pPr>
+      <w:r>
+        <w:rPr>
+          <w:rFonts w:ascii="Times New Roman" w:hAnsi="Times New Roman" w:cs="Times New Roman"/>
+          <w:sz w:val="24"/>
+          <w:szCs w:val="24"/>
+        </w:rPr>
+        <w:t>NumSites</w:t>
+      </w:r>
+      <w:r>
+        <w:rPr>
+          <w:rFonts w:ascii="Times New Roman" w:hAnsi="Times New Roman" w:cs="Times New Roman"/>
+          <w:sz w:val="24"/>
+          <w:szCs w:val="24"/>
+        </w:rPr>
+        <w:t>Defoliated0_33:  The number of sites with defoliation between 0 and 0.33 (low intensity).</w:t>
+      </w:r>
+    </w:p>
+    <w:p>
+      <w:pPr>
+        <w:pStyle w:val="textbody"/>
+        <w:rPr>
+          <w:rFonts w:ascii="Times New Roman" w:hAnsi="Times New Roman" w:cs="Times New Roman"/>
+          <w:sz w:val="24"/>
+          <w:szCs w:val="24"/>
+        </w:rPr>
+      </w:pPr>
+      <w:r>
+        <w:rPr>
+          <w:rFonts w:ascii="Times New Roman" w:hAnsi="Times New Roman" w:cs="Times New Roman"/>
+          <w:sz w:val="24"/>
+          <w:szCs w:val="24"/>
+        </w:rPr>
+        <w:t>NumSitesDefoliated33_66:  The number of sites with defoliation between 0.33 and 0.66 (moderate intensity).</w:t>
+      </w:r>
+    </w:p>
+    <w:p>
+      <w:pPr>
+        <w:pStyle w:val="textbody"/>
+        <w:rPr>
+          <w:rFonts w:ascii="Times New Roman" w:hAnsi="Times New Roman" w:cs="Times New Roman"/>
+          <w:sz w:val="24"/>
+          <w:szCs w:val="24"/>
+        </w:rPr>
+      </w:pPr>
+      <w:r>
+        <w:rPr>
+          <w:rFonts w:ascii="Times New Roman" w:hAnsi="Times New Roman" w:cs="Times New Roman"/>
+          <w:sz w:val="24"/>
+          <w:szCs w:val="24"/>
+        </w:rPr>
+        <w:t>NumSitesDefoliated66_100:  The number of sites with defoliation between 0.66 and 1 (high intensity).</w:t>
+      </w:r>
+    </w:p>
+    <w:p>
+      <w:pPr>
+        <w:pStyle w:val="textbody"/>
+        <w:rPr>
+          <w:rFonts w:ascii="Times New Roman" w:hAnsi="Times New Roman" w:cs="Times New Roman"/>
+          <w:sz w:val="24"/>
+          <w:szCs w:val="24"/>
+        </w:rPr>
+      </w:pPr>
+      <w:proofErr w:type="spellStart"/>
+      <w:r>
+        <w:rPr>
+          <w:rFonts w:ascii="Times New Roman" w:hAnsi="Times New Roman" w:cs="Times New Roman"/>
+          <w:sz w:val="24"/>
+          <w:szCs w:val="24"/>
+        </w:rPr>
+        <w:t>NumOutbreakInitialSites</w:t>
+      </w:r>
+      <w:proofErr w:type="spellEnd"/>
+      <w:r>
+        <w:rPr>
+          <w:rFonts w:ascii="Times New Roman" w:hAnsi="Times New Roman" w:cs="Times New Roman"/>
+          <w:sz w:val="24"/>
+          <w:szCs w:val="24"/>
+        </w:rPr>
+        <w:t>:  The number of outbreak patches seeded in the initial outbreak year.</w:t>
+      </w:r>
+    </w:p>
+    <w:p>
+      <w:pPr>
+        <w:pStyle w:val="textbody"/>
+        <w:rPr>
+          <w:rFonts w:ascii="Times New Roman" w:hAnsi="Times New Roman" w:cs="Times New Roman"/>
+          <w:sz w:val="24"/>
+          <w:szCs w:val="24"/>
+        </w:rPr>
+      </w:pPr>
+      <w:proofErr w:type="spellStart"/>
+      <w:r>
+        <w:rPr>
+          <w:rFonts w:ascii="Times New Roman" w:hAnsi="Times New Roman" w:cs="Times New Roman"/>
+          <w:sz w:val="24"/>
+          <w:szCs w:val="24"/>
+        </w:rPr>
+        <w:t>MortalityBiomass</w:t>
+      </w:r>
+      <w:proofErr w:type="spellEnd"/>
+      <w:r>
+        <w:rPr>
+          <w:rFonts w:ascii="Times New Roman" w:hAnsi="Times New Roman" w:cs="Times New Roman"/>
+          <w:sz w:val="24"/>
+          <w:szCs w:val="24"/>
+        </w:rPr>
+        <w:t>:  The total species biomass removed due to mortality following cumulative defoliation (g/m</w:t>
+      </w:r>
+      <w:r>
+        <w:rPr>
+          <w:rFonts w:ascii="Times New Roman" w:hAnsi="Times New Roman" w:cs="Times New Roman"/>
+          <w:sz w:val="24"/>
+          <w:szCs w:val="24"/>
+          <w:vertAlign w:val="superscript"/>
+        </w:rPr>
+        <w:t>2</w:t>
+      </w:r>
+      <w:r>
+        <w:rPr>
+          <w:rFonts w:ascii="Times New Roman" w:hAnsi="Times New Roman" w:cs="Times New Roman"/>
+          <w:sz w:val="24"/>
+          <w:szCs w:val="24"/>
+        </w:rPr>
+        <w:t>).</w:t>
       </w:r>
     </w:p>
     <w:p>
       <w:pPr>
         <w:pStyle w:val="Heading2"/>
       </w:pPr>
-      <w:bookmarkStart w:id="27" w:name="_Toc315764391"/>
+      <w:bookmarkStart w:id="30" w:name="_Toc315764391"/>
       <w:r>
         <w:t>Insect Input File List</w:t>
       </w:r>
-      <w:bookmarkEnd w:id="27"/>
+      <w:bookmarkEnd w:id="30"/>
     </w:p>
     <w:p>
       <w:pPr>
@@ -7231,11 +7804,11 @@
       <w:pPr>
         <w:pStyle w:val="Heading1"/>
       </w:pPr>
-      <w:bookmarkStart w:id="28" w:name="_Toc133386212"/>
-      <w:bookmarkStart w:id="29" w:name="_Toc133907147"/>
-      <w:bookmarkStart w:id="30" w:name="_Ref133933751"/>
       <w:bookmarkStart w:id="31" w:name="_Toc315764392"/>
-      <w:bookmarkEnd w:id="25"/>
+      <w:bookmarkStart w:id="32" w:name="_Toc133386212"/>
+      <w:bookmarkStart w:id="33" w:name="_Toc133907147"/>
+      <w:bookmarkStart w:id="34" w:name="_Ref133933751"/>
+      <w:bookmarkEnd w:id="28"/>
       <w:r>
         <w:lastRenderedPageBreak/>
         <w:t>Insect Input File</w:t>
@@ -7264,12 +7837,12 @@
       <w:pPr>
         <w:pStyle w:val="Heading2"/>
       </w:pPr>
-      <w:bookmarkStart w:id="32" w:name="_Toc315764393"/>
+      <w:bookmarkStart w:id="35" w:name="_Toc315764393"/>
       <w:proofErr w:type="spellStart"/>
       <w:r>
         <w:t>LandisData</w:t>
       </w:r>
-      <w:bookmarkEnd w:id="32"/>
+      <w:bookmarkEnd w:id="35"/>
       <w:proofErr w:type="spellEnd"/>
     </w:p>
     <w:p>
@@ -7366,11 +7939,11 @@
       <w:pPr>
         <w:pStyle w:val="Heading2"/>
       </w:pPr>
-      <w:bookmarkStart w:id="33" w:name="_Toc315764394"/>
+      <w:bookmarkStart w:id="36" w:name="_Toc315764394"/>
       <w:r>
         <w:t>Insect Name</w:t>
       </w:r>
-      <w:bookmarkEnd w:id="33"/>
+      <w:bookmarkEnd w:id="36"/>
     </w:p>
     <w:p>
       <w:pPr>
@@ -7432,7 +8005,7 @@
       <w:pPr>
         <w:pStyle w:val="Heading2"/>
       </w:pPr>
-      <w:bookmarkStart w:id="34" w:name="_Toc315764395"/>
+      <w:bookmarkStart w:id="37" w:name="_Toc315764395"/>
       <w:r>
         <w:t>Temporal Pattern</w:t>
       </w:r>
@@ -7442,7 +8015,7 @@
       <w:r>
         <w:t>Parameter Inputs</w:t>
       </w:r>
-      <w:bookmarkEnd w:id="34"/>
+      <w:bookmarkEnd w:id="37"/>
     </w:p>
     <w:p>
       <w:pPr>
@@ -7479,7 +8052,7 @@
           <w:szCs w:val="24"/>
         </w:rPr>
       </w:pPr>
-      <w:bookmarkStart w:id="35" w:name="_Toc315764396"/>
+      <w:bookmarkStart w:id="38" w:name="_Toc315764396"/>
       <w:r>
         <w:rPr>
           <w:sz w:val="24"/>
@@ -7494,7 +8067,7 @@
         </w:rPr>
         <w:t xml:space="preserve"> and Standard Deviation</w:t>
       </w:r>
-      <w:bookmarkEnd w:id="35"/>
+      <w:bookmarkEnd w:id="38"/>
     </w:p>
     <w:p>
       <w:pPr>
@@ -7588,7 +8161,7 @@
           <w:szCs w:val="24"/>
         </w:rPr>
       </w:pPr>
-      <w:bookmarkStart w:id="36" w:name="_Toc315764397"/>
+      <w:bookmarkStart w:id="39" w:name="_Toc315764397"/>
       <w:r>
         <w:rPr>
           <w:sz w:val="24"/>
@@ -7619,7 +8192,7 @@
         </w:rPr>
         <w:t xml:space="preserve"> and Standard Deviation</w:t>
       </w:r>
-      <w:bookmarkEnd w:id="36"/>
+      <w:bookmarkEnd w:id="39"/>
     </w:p>
     <w:p>
       <w:pPr>
@@ -7708,12 +8281,12 @@
       <w:pPr>
         <w:pStyle w:val="Heading2"/>
       </w:pPr>
-      <w:bookmarkStart w:id="37" w:name="_Toc315764398"/>
+      <w:bookmarkStart w:id="40" w:name="_Toc315764398"/>
       <w:r>
         <w:lastRenderedPageBreak/>
         <w:t>Neighborhood Size</w:t>
       </w:r>
-      <w:bookmarkEnd w:id="37"/>
+      <w:bookmarkEnd w:id="40"/>
     </w:p>
     <w:p>
       <w:pPr>
@@ -7924,11 +8497,11 @@
       <w:pPr>
         <w:pStyle w:val="Heading2"/>
       </w:pPr>
-      <w:bookmarkStart w:id="38" w:name="_Toc315764399"/>
+      <w:bookmarkStart w:id="41" w:name="_Toc315764399"/>
       <w:r>
         <w:t>Spatial Pattern Parameter Inputs</w:t>
       </w:r>
-      <w:bookmarkEnd w:id="38"/>
+      <w:bookmarkEnd w:id="41"/>
     </w:p>
     <w:p>
       <w:pPr>
@@ -7969,7 +8542,7 @@
         <w:pStyle w:val="Heading3"/>
         <w:ind w:left="720" w:hanging="720"/>
       </w:pPr>
-      <w:bookmarkStart w:id="39" w:name="_Toc315764400"/>
+      <w:bookmarkStart w:id="42" w:name="_Toc315764400"/>
       <w:r>
         <w:t xml:space="preserve">Initial Patch </w:t>
       </w:r>
@@ -7983,7 +8556,7 @@
       <w:r>
         <w:t xml:space="preserve"> Calibrator</w:t>
       </w:r>
-      <w:bookmarkEnd w:id="39"/>
+      <w:bookmarkEnd w:id="42"/>
     </w:p>
     <w:p>
       <w:pPr>
@@ -8069,7 +8642,7 @@
           <w:szCs w:val="24"/>
         </w:rPr>
       </w:pPr>
-      <w:bookmarkStart w:id="40" w:name="_Toc315764401"/>
+      <w:bookmarkStart w:id="43" w:name="_Toc315764401"/>
       <w:r>
         <w:rPr>
           <w:sz w:val="24"/>
@@ -8091,7 +8664,7 @@
         </w:rPr>
         <w:t>Outbreak Sensitivity</w:t>
       </w:r>
-      <w:bookmarkEnd w:id="40"/>
+      <w:bookmarkEnd w:id="43"/>
     </w:p>
     <w:p>
       <w:pPr>
@@ -8292,7 +8865,7 @@
           <w:szCs w:val="24"/>
         </w:rPr>
       </w:pPr>
-      <w:bookmarkStart w:id="41" w:name="_Toc315764402"/>
+      <w:bookmarkStart w:id="44" w:name="_Toc315764402"/>
       <w:r>
         <w:rPr>
           <w:sz w:val="24"/>
@@ -8300,7 +8873,7 @@
         </w:rPr>
         <w:t>Initial Patch Distribution</w:t>
       </w:r>
-      <w:bookmarkEnd w:id="41"/>
+      <w:bookmarkEnd w:id="44"/>
     </w:p>
     <w:p>
       <w:pPr>
@@ -8587,7 +9160,7 @@
           <w:szCs w:val="24"/>
         </w:rPr>
       </w:pPr>
-      <w:bookmarkStart w:id="42" w:name="_Toc315764403"/>
+      <w:bookmarkStart w:id="45" w:name="_Toc315764403"/>
       <w:r>
         <w:rPr>
           <w:sz w:val="24"/>
@@ -8596,7 +9169,7 @@
         <w:lastRenderedPageBreak/>
         <w:t>Initial Patch Value 1</w:t>
       </w:r>
-      <w:bookmarkEnd w:id="42"/>
+      <w:bookmarkEnd w:id="45"/>
     </w:p>
     <w:p>
       <w:pPr>
@@ -8643,7 +9216,7 @@
           <w:szCs w:val="24"/>
         </w:rPr>
       </w:pPr>
-      <w:bookmarkStart w:id="43" w:name="_Toc315764404"/>
+      <w:bookmarkStart w:id="46" w:name="_Toc315764404"/>
       <w:r>
         <w:rPr>
           <w:sz w:val="24"/>
@@ -8651,7 +9224,7 @@
         </w:rPr>
         <w:t>Initial Patch Value 2</w:t>
       </w:r>
-      <w:bookmarkEnd w:id="43"/>
+      <w:bookmarkEnd w:id="46"/>
     </w:p>
     <w:p>
       <w:pPr>
@@ -8693,11 +9266,11 @@
       <w:pPr>
         <w:pStyle w:val="Heading2"/>
       </w:pPr>
-      <w:bookmarkStart w:id="44" w:name="_Toc315764405"/>
+      <w:bookmarkStart w:id="47" w:name="_Toc315764405"/>
       <w:r>
         <w:t>Tree Species Parameters</w:t>
       </w:r>
-      <w:bookmarkEnd w:id="44"/>
+      <w:bookmarkEnd w:id="47"/>
     </w:p>
     <w:p>
       <w:pPr>
@@ -8726,7 +9299,7 @@
           <w:szCs w:val="24"/>
         </w:rPr>
       </w:pPr>
-      <w:bookmarkStart w:id="45" w:name="_Toc315764406"/>
+      <w:bookmarkStart w:id="48" w:name="_Toc315764406"/>
       <w:r>
         <w:rPr>
           <w:sz w:val="24"/>
@@ -8734,7 +9307,7 @@
         </w:rPr>
         <w:t>Susceptibility Class</w:t>
       </w:r>
-      <w:bookmarkEnd w:id="45"/>
+      <w:bookmarkEnd w:id="48"/>
     </w:p>
     <w:p>
       <w:pPr>
@@ -8763,7 +9336,7 @@
           <w:szCs w:val="24"/>
         </w:rPr>
       </w:pPr>
-      <w:bookmarkStart w:id="46" w:name="_Toc315764407"/>
+      <w:bookmarkStart w:id="49" w:name="_Toc315764407"/>
       <w:r>
         <w:rPr>
           <w:sz w:val="24"/>
@@ -8771,7 +9344,7 @@
         </w:rPr>
         <w:t>Growth Reduction – Slope</w:t>
       </w:r>
-      <w:bookmarkEnd w:id="46"/>
+      <w:bookmarkEnd w:id="49"/>
     </w:p>
     <w:p>
       <w:pPr>
@@ -8800,7 +9373,7 @@
           <w:szCs w:val="24"/>
         </w:rPr>
       </w:pPr>
-      <w:bookmarkStart w:id="47" w:name="_Toc315764408"/>
+      <w:bookmarkStart w:id="50" w:name="_Toc315764408"/>
       <w:r>
         <w:rPr>
           <w:sz w:val="24"/>
@@ -8808,7 +9381,7 @@
         </w:rPr>
         <w:t>Growth Reduction – Intercept</w:t>
       </w:r>
-      <w:bookmarkEnd w:id="47"/>
+      <w:bookmarkEnd w:id="50"/>
     </w:p>
     <w:p>
       <w:pPr>
@@ -8855,7 +9428,7 @@
           <w:szCs w:val="24"/>
         </w:rPr>
       </w:pPr>
-      <w:bookmarkStart w:id="48" w:name="_Toc315764409"/>
+      <w:bookmarkStart w:id="51" w:name="_Toc315764409"/>
       <w:r>
         <w:rPr>
           <w:sz w:val="24"/>
@@ -8864,7 +9437,7 @@
         <w:lastRenderedPageBreak/>
         <w:t>Mortality – Slope</w:t>
       </w:r>
-      <w:bookmarkEnd w:id="48"/>
+      <w:bookmarkEnd w:id="51"/>
     </w:p>
     <w:p>
       <w:pPr>
@@ -8905,15 +9478,7 @@
               <w:sz w:val="24"/>
               <w:szCs w:val="24"/>
             </w:rPr>
-            <m:t>percentMortality=b</m:t>
-          </m:r>
-          <m:r>
-            <w:rPr>
-              <w:rFonts w:ascii="Cambria Math" w:hAnsi="Cambria Math"/>
-              <w:sz w:val="24"/>
-              <w:szCs w:val="24"/>
-            </w:rPr>
-            <m:t>×</m:t>
+            <m:t>percentMortality=b×</m:t>
           </m:r>
           <m:sSup>
             <m:sSupPr>
@@ -8955,23 +9520,7 @@
                       <w:sz w:val="24"/>
                       <w:szCs w:val="24"/>
                     </w:rPr>
-                    <m:t>m</m:t>
-                  </m:r>
-                  <m:r>
-                    <w:rPr>
-                      <w:rFonts w:ascii="Cambria Math" w:hAnsi="Cambria Math"/>
-                      <w:sz w:val="24"/>
-                      <w:szCs w:val="24"/>
-                    </w:rPr>
-                    <m:t xml:space="preserve"> × </m:t>
-                  </m:r>
-                  <m:r>
-                    <w:rPr>
-                      <w:rFonts w:ascii="Cambria Math" w:hAnsi="Cambria Math"/>
-                      <w:sz w:val="24"/>
-                      <w:szCs w:val="24"/>
-                    </w:rPr>
-                    <m:t>cumulativeDefoliation</m:t>
+                    <m:t>m × cumulativeDefoliation</m:t>
                   </m:r>
                 </m:e>
               </m:d>
@@ -9132,7 +9681,7 @@
           <w:szCs w:val="24"/>
         </w:rPr>
       </w:pPr>
-      <w:bookmarkStart w:id="49" w:name="_Toc315764410"/>
+      <w:bookmarkStart w:id="52" w:name="_Toc315764410"/>
       <w:r>
         <w:rPr>
           <w:sz w:val="24"/>
@@ -9140,7 +9689,7 @@
         </w:rPr>
         <w:t>Mortality - Intercept</w:t>
       </w:r>
-      <w:bookmarkEnd w:id="49"/>
+      <w:bookmarkEnd w:id="52"/>
     </w:p>
     <w:p>
       <w:pPr>
@@ -9197,21 +9746,21 @@
       <w:pPr>
         <w:pStyle w:val="Heading2"/>
       </w:pPr>
-      <w:bookmarkStart w:id="50" w:name="_Toc315764411"/>
+      <w:bookmarkStart w:id="53" w:name="_Toc315764411"/>
       <w:r>
         <w:t xml:space="preserve">Neighborhood </w:t>
       </w:r>
-      <w:commentRangeStart w:id="51"/>
+      <w:commentRangeStart w:id="54"/>
       <w:r>
         <w:t>Class</w:t>
       </w:r>
-      <w:commentRangeEnd w:id="51"/>
+      <w:commentRangeEnd w:id="54"/>
       <w:r>
         <w:rPr>
           <w:rStyle w:val="CommentReference"/>
           <w:rFonts w:asciiTheme="minorHAnsi" w:hAnsiTheme="minorHAnsi"/>
         </w:rPr>
-        <w:commentReference w:id="51"/>
+        <w:commentReference w:id="54"/>
       </w:r>
       <w:r>
         <w:t xml:space="preserve"> </w:t>
@@ -9219,7 +9768,7 @@
       <w:r>
         <w:t>Table</w:t>
       </w:r>
-      <w:bookmarkEnd w:id="50"/>
+      <w:bookmarkEnd w:id="53"/>
       <w:r>
         <w:t xml:space="preserve"> </w:t>
       </w:r>
@@ -9308,25 +9857,7 @@
           <w:szCs w:val="24"/>
         </w:rPr>
         <w:lastRenderedPageBreak/>
-        <w:t xml:space="preserve">increases (i.e. from 0-20% up to 80-100%), the probability of defoliation intensity will shift from most sites experiencing </w:t>
-      </w:r>
-      <w:proofErr w:type="gramStart"/>
-      <w:r>
-        <w:rPr>
-          <w:rFonts w:ascii="Times New Roman" w:hAnsi="Times New Roman" w:cs="Times New Roman"/>
-          <w:sz w:val="24"/>
-          <w:szCs w:val="24"/>
-        </w:rPr>
-        <w:t>inconsequential</w:t>
-      </w:r>
-      <w:proofErr w:type="gramEnd"/>
-      <w:r>
-        <w:rPr>
-          <w:rFonts w:ascii="Times New Roman" w:hAnsi="Times New Roman" w:cs="Times New Roman"/>
-          <w:sz w:val="24"/>
-          <w:szCs w:val="24"/>
-        </w:rPr>
-        <w:t xml:space="preserve"> defoliation to many sites experiencing heavy defoliation, close to 100%. Modification of these neighborhood dependent distributions controls the flashiness and spread of defoliation from one year to the next.</w:t>
+        <w:t>increases (i.e. from 0-20% up to 80-100%), the probability of defoliation intensity will shift from most sites experiencing inconsequential defoliation to many sites experiencing heavy defoliation, close to 100%. Modification of these neighborhood dependent distributions controls the flashiness and spread of defoliation from one year to the next.</w:t>
       </w:r>
     </w:p>
     <w:p>
@@ -9418,7 +9949,7 @@
           <w:szCs w:val="24"/>
         </w:rPr>
       </w:pPr>
-      <w:bookmarkStart w:id="52" w:name="_Toc315764412"/>
+      <w:bookmarkStart w:id="55" w:name="_Toc315764412"/>
       <w:r>
         <w:rPr>
           <w:sz w:val="24"/>
@@ -9426,7 +9957,7 @@
         </w:rPr>
         <w:t>Susceptibility Class</w:t>
       </w:r>
-      <w:bookmarkEnd w:id="52"/>
+      <w:bookmarkEnd w:id="55"/>
     </w:p>
     <w:p>
       <w:pPr>
@@ -9569,7 +10100,7 @@
           <w:szCs w:val="24"/>
         </w:rPr>
       </w:pPr>
-      <w:bookmarkStart w:id="53" w:name="_Toc315764413"/>
+      <w:bookmarkStart w:id="56" w:name="_Toc315764413"/>
       <w:r>
         <w:rPr>
           <w:sz w:val="24"/>
@@ -9577,7 +10108,7 @@
         </w:rPr>
         <w:t>Distribution:  80, 60, 40, 20, 0</w:t>
       </w:r>
-      <w:bookmarkEnd w:id="53"/>
+      <w:bookmarkEnd w:id="56"/>
     </w:p>
     <w:p>
       <w:pPr>
@@ -9632,7 +10163,7 @@
           <w:szCs w:val="24"/>
         </w:rPr>
       </w:pPr>
-      <w:bookmarkStart w:id="54" w:name="_Toc315764414"/>
+      <w:bookmarkStart w:id="57" w:name="_Toc315764414"/>
       <w:r>
         <w:rPr>
           <w:sz w:val="24"/>
@@ -9641,7 +10172,7 @@
         <w:lastRenderedPageBreak/>
         <w:t>Value 1:  80, 60, 40, 20, 0</w:t>
       </w:r>
-      <w:bookmarkEnd w:id="54"/>
+      <w:bookmarkEnd w:id="57"/>
     </w:p>
     <w:p>
       <w:pPr>
@@ -9689,7 +10220,7 @@
           <w:szCs w:val="24"/>
         </w:rPr>
       </w:pPr>
-      <w:bookmarkStart w:id="55" w:name="_Toc315764415"/>
+      <w:bookmarkStart w:id="58" w:name="_Toc315764415"/>
       <w:r>
         <w:rPr>
           <w:sz w:val="24"/>
@@ -9697,7 +10228,7 @@
         </w:rPr>
         <w:t>Value 2:  80, 60, 40, 20, 0</w:t>
       </w:r>
-      <w:bookmarkEnd w:id="55"/>
+      <w:bookmarkEnd w:id="58"/>
     </w:p>
     <w:p>
       <w:pPr>
@@ -9770,7 +10301,7 @@
                     </pic:cNvPicPr>
                   </pic:nvPicPr>
                   <pic:blipFill>
-                    <a:blip r:embed="rId11" cstate="print"/>
+                    <a:blip r:embed="rId12" cstate="print"/>
                     <a:srcRect/>
                     <a:stretch>
                       <a:fillRect/>
@@ -9803,11 +10334,11 @@
       <w:pPr>
         <w:pStyle w:val="Heading2"/>
       </w:pPr>
-      <w:bookmarkStart w:id="56" w:name="_Toc315764416"/>
+      <w:bookmarkStart w:id="59" w:name="_Toc315764416"/>
       <w:r>
         <w:t>Severity Maps</w:t>
       </w:r>
-      <w:bookmarkEnd w:id="56"/>
+      <w:bookmarkEnd w:id="59"/>
     </w:p>
     <w:p>
       <w:pPr>
@@ -9930,12 +10461,12 @@
       <w:pPr>
         <w:pStyle w:val="Heading2"/>
       </w:pPr>
-      <w:bookmarkStart w:id="57" w:name="_Toc315764417"/>
+      <w:bookmarkStart w:id="60" w:name="_Toc315764417"/>
       <w:r>
         <w:lastRenderedPageBreak/>
         <w:t>Log File</w:t>
       </w:r>
-      <w:bookmarkEnd w:id="57"/>
+      <w:bookmarkEnd w:id="60"/>
     </w:p>
     <w:p>
       <w:pPr>
@@ -10005,25 +10536,25 @@
       <w:pPr>
         <w:pStyle w:val="Heading1"/>
       </w:pPr>
-      <w:bookmarkStart w:id="58" w:name="_Toc315764418"/>
+      <w:bookmarkStart w:id="61" w:name="_Toc315764418"/>
       <w:r>
         <w:lastRenderedPageBreak/>
         <w:t>Example File</w:t>
       </w:r>
-      <w:bookmarkEnd w:id="28"/>
-      <w:bookmarkEnd w:id="29"/>
-      <w:bookmarkEnd w:id="30"/>
-      <w:bookmarkEnd w:id="58"/>
+      <w:bookmarkEnd w:id="32"/>
+      <w:bookmarkEnd w:id="33"/>
+      <w:bookmarkEnd w:id="34"/>
+      <w:bookmarkEnd w:id="61"/>
     </w:p>
     <w:p>
       <w:pPr>
         <w:pStyle w:val="Heading2"/>
       </w:pPr>
-      <w:bookmarkStart w:id="59" w:name="_Toc315764419"/>
+      <w:bookmarkStart w:id="62" w:name="_Toc315764419"/>
       <w:r>
         <w:t>Primary Input File</w:t>
       </w:r>
-      <w:bookmarkEnd w:id="59"/>
+      <w:bookmarkEnd w:id="62"/>
     </w:p>
     <w:p>
       <w:pPr>
@@ -10331,11 +10862,11 @@
       <w:pPr>
         <w:pStyle w:val="Heading2"/>
       </w:pPr>
-      <w:bookmarkStart w:id="60" w:name="_Toc315764420"/>
+      <w:bookmarkStart w:id="63" w:name="_Toc315764420"/>
       <w:r>
         <w:t>Insect Input File(s)</w:t>
       </w:r>
-      <w:bookmarkEnd w:id="60"/>
+      <w:bookmarkEnd w:id="63"/>
     </w:p>
     <w:p>
       <w:pPr>
@@ -10344,7 +10875,7 @@
         <w:ind w:left="0"/>
       </w:pPr>
     </w:p>
-    <w:bookmarkEnd w:id="23"/>
+    <w:bookmarkEnd w:id="27"/>
     <w:p>
       <w:pPr>
         <w:pStyle w:val="textbody"/>
@@ -10383,7 +10914,7 @@
         </w:rPr>
         <w:t>InsectDefoliat</w:t>
       </w:r>
-      <w:del w:id="61" w:author="kret" w:date="2011-07-14T14:23:00Z">
+      <w:del w:id="64" w:author="kret" w:date="2011-07-14T14:23:00Z">
         <w:r>
           <w:rPr>
             <w:rFonts w:ascii="Courier New" w:hAnsi="Courier New" w:cs="Courier New"/>
@@ -13456,7 +13987,55 @@
 
 <file path=word/comments.xml><?xml version="1.0" encoding="utf-8"?>
 <w:comments xmlns:ve="http://schemas.openxmlformats.org/markup-compatibility/2006" xmlns:o="urn:schemas-microsoft-com:office:office" xmlns:r="http://schemas.openxmlformats.org/officeDocument/2006/relationships" xmlns:m="http://schemas.openxmlformats.org/officeDocument/2006/math" xmlns:v="urn:schemas-microsoft-com:vml" xmlns:wp="http://schemas.openxmlformats.org/drawingml/2006/wordprocessingDrawing" xmlns:w10="urn:schemas-microsoft-com:office:word" xmlns:w="http://schemas.openxmlformats.org/wordprocessingml/2006/main" xmlns:wne="http://schemas.microsoft.com/office/word/2006/wordml">
-  <w:comment w:id="51" w:author="kret" w:date="2011-08-30T11:20:00Z" w:initials="k">
+  <w:comment w:id="7" w:author="Brian Miranda" w:date="2012-03-07T12:59:00Z" w:initials="BRM">
+    <w:p>
+      <w:pPr>
+        <w:pStyle w:val="CommentText"/>
+      </w:pPr>
+      <w:r>
+        <w:rPr>
+          <w:rStyle w:val="CommentReference"/>
+        </w:rPr>
+        <w:annotationRef/>
+      </w:r>
+      <w:r>
+        <w:t>Start or stop year?</w:t>
+      </w:r>
+    </w:p>
+  </w:comment>
+  <w:comment w:id="13" w:author="Brian Miranda" w:date="2012-03-07T14:34:00Z" w:initials="BRM">
+    <w:p>
+      <w:pPr>
+        <w:pStyle w:val="CommentText"/>
+      </w:pPr>
+      <w:r>
+        <w:rPr>
+          <w:rStyle w:val="CommentReference"/>
+        </w:rPr>
+        <w:annotationRef/>
+      </w:r>
+      <w:r>
+        <w:t>In the code I don’t see any biomass weighting.  It is simply the sum of the defoliation probabilities across years, by susceptibility class.</w:t>
+      </w:r>
+    </w:p>
+  </w:comment>
+  <w:comment w:id="14" w:author="Brian Miranda" w:date="2012-03-07T15:28:00Z" w:initials="BRM">
+    <w:p>
+      <w:pPr>
+        <w:pStyle w:val="CommentText"/>
+      </w:pPr>
+      <w:r>
+        <w:rPr>
+          <w:rStyle w:val="CommentReference"/>
+        </w:rPr>
+        <w:annotationRef/>
+      </w:r>
+      <w:r>
+        <w:t>Added</w:t>
+      </w:r>
+    </w:p>
+  </w:comment>
+  <w:comment w:id="54" w:author="kret" w:date="2011-08-30T11:20:00Z" w:initials="k">
     <w:p>
       <w:pPr>
         <w:pStyle w:val="CommentText"/>
@@ -13543,7 +14122,7 @@
         <w:rFonts w:ascii="Arial" w:hAnsi="Arial" w:cs="Arial"/>
         <w:noProof/>
       </w:rPr>
-      <w:t>8</w:t>
+      <w:t>9</w:t>
     </w:r>
     <w:r>
       <w:rPr>
@@ -14400,7 +14979,7 @@
   <w:style w:type="paragraph" w:default="1" w:styleId="Normal">
     <w:name w:val="Normal"/>
     <w:qFormat/>
-    <w:rsid w:val="007B7E5A"/>
+    <w:rsid w:val="00F963F6"/>
     <w:pPr>
       <w:spacing w:after="200" w:line="276" w:lineRule="auto"/>
     </w:pPr>
@@ -14585,7 +15164,7 @@
     <w:uiPriority w:val="1"/>
     <w:semiHidden/>
     <w:unhideWhenUsed/>
-    <w:rsid w:val="007B7E5A"/>
+    <w:rsid w:val="00F963F6"/>
   </w:style>
   <w:style w:type="table" w:default="1" w:styleId="TableNormal">
     <w:name w:val="Normal Table"/>
@@ -14608,7 +15187,7 @@
     <w:uiPriority w:val="99"/>
     <w:semiHidden/>
     <w:unhideWhenUsed/>
-    <w:rsid w:val="007B7E5A"/>
+    <w:rsid w:val="00F963F6"/>
   </w:style>
   <w:style w:type="paragraph" w:customStyle="1" w:styleId="heading">
     <w:name w:val="heading"/>

</xml_diff>

<commit_message>
Modified annualized mortality equation as requested by Jane Foster.  Input parameters have different units than earlier versions.  A combined version with the option of using either the original annualized mortality or this modified version of annualized mortality will be the next step.
git-svn-id: http://Marc-PC/svn/Full@809 85f15e0e-5137-b144-a863-98bd542365a3
</commit_message>
<xml_diff>
--- a/trunk/biomass-insects/trunk/deploy/docs/LANDIS-II Insect Defoliation v2.0 User Guide.docx
+++ b/trunk/biomass-insects/trunk/deploy/docs/LANDIS-II Insect Defoliation v2.0 User Guide.docx
@@ -186,7 +186,7 @@
           <w:rPr>
             <w:noProof/>
           </w:rPr>
-          <w:t>March 7, 2012</w:t>
+          <w:t>March 20, 2012</w:t>
         </w:r>
       </w:fldSimple>
     </w:p>
@@ -287,7 +287,7 @@
         </w:rPr>
         <w:fldChar w:fldCharType="separate"/>
       </w:r>
-      <w:hyperlink w:anchor="_Toc315764379" w:history="1">
+      <w:hyperlink w:anchor="_Toc320020196" w:history="1">
         <w:r>
           <w:rPr>
             <w:rStyle w:val="Hyperlink"/>
@@ -333,7 +333,7 @@
             <w:noProof/>
             <w:webHidden/>
           </w:rPr>
-          <w:instrText xml:space="preserve"> PAGEREF _Toc315764379 \h </w:instrText>
+          <w:instrText xml:space="preserve"> PAGEREF _Toc320020196 \h </w:instrText>
         </w:r>
         <w:r>
           <w:rPr>
@@ -378,7 +378,7 @@
           <w:szCs w:val="22"/>
         </w:rPr>
       </w:pPr>
-      <w:hyperlink w:anchor="_Toc315764380" w:history="1">
+      <w:hyperlink w:anchor="_Toc320020197" w:history="1">
         <w:r>
           <w:rPr>
             <w:rStyle w:val="Hyperlink"/>
@@ -421,7 +421,7 @@
             <w:noProof/>
             <w:webHidden/>
           </w:rPr>
-          <w:instrText xml:space="preserve"> PAGEREF _Toc315764380 \h </w:instrText>
+          <w:instrText xml:space="preserve"> PAGEREF _Toc320020197 \h </w:instrText>
         </w:r>
         <w:r>
           <w:rPr>
@@ -466,7 +466,7 @@
           <w:szCs w:val="22"/>
         </w:rPr>
       </w:pPr>
-      <w:hyperlink w:anchor="_Toc315764381" w:history="1">
+      <w:hyperlink w:anchor="_Toc320020198" w:history="1">
         <w:r>
           <w:rPr>
             <w:rStyle w:val="Hyperlink"/>
@@ -509,7 +509,7 @@
             <w:noProof/>
             <w:webHidden/>
           </w:rPr>
-          <w:instrText xml:space="preserve"> PAGEREF _Toc315764381 \h </w:instrText>
+          <w:instrText xml:space="preserve"> PAGEREF _Toc320020198 \h </w:instrText>
         </w:r>
         <w:r>
           <w:rPr>
@@ -554,7 +554,7 @@
           <w:szCs w:val="22"/>
         </w:rPr>
       </w:pPr>
-      <w:hyperlink w:anchor="_Toc315764382" w:history="1">
+      <w:hyperlink w:anchor="_Toc320020199" w:history="1">
         <w:r>
           <w:rPr>
             <w:rStyle w:val="Hyperlink"/>
@@ -597,7 +597,7 @@
             <w:noProof/>
             <w:webHidden/>
           </w:rPr>
-          <w:instrText xml:space="preserve"> PAGEREF _Toc315764382 \h </w:instrText>
+          <w:instrText xml:space="preserve"> PAGEREF _Toc320020199 \h </w:instrText>
         </w:r>
         <w:r>
           <w:rPr>
@@ -642,7 +642,7 @@
           <w:szCs w:val="22"/>
         </w:rPr>
       </w:pPr>
-      <w:hyperlink w:anchor="_Toc315764383" w:history="1">
+      <w:hyperlink w:anchor="_Toc320020200" w:history="1">
         <w:r>
           <w:rPr>
             <w:rStyle w:val="Hyperlink"/>
@@ -685,7 +685,7 @@
             <w:noProof/>
             <w:webHidden/>
           </w:rPr>
-          <w:instrText xml:space="preserve"> PAGEREF _Toc315764383 \h </w:instrText>
+          <w:instrText xml:space="preserve"> PAGEREF _Toc320020200 \h </w:instrText>
         </w:r>
         <w:r>
           <w:rPr>
@@ -730,7 +730,7 @@
           <w:szCs w:val="22"/>
         </w:rPr>
       </w:pPr>
-      <w:hyperlink w:anchor="_Toc315764384" w:history="1">
+      <w:hyperlink w:anchor="_Toc320020201" w:history="1">
         <w:r>
           <w:rPr>
             <w:rStyle w:val="Hyperlink"/>
@@ -773,7 +773,7 @@
             <w:noProof/>
             <w:webHidden/>
           </w:rPr>
-          <w:instrText xml:space="preserve"> PAGEREF _Toc315764384 \h </w:instrText>
+          <w:instrText xml:space="preserve"> PAGEREF _Toc320020201 \h </w:instrText>
         </w:r>
         <w:r>
           <w:rPr>
@@ -818,7 +818,7 @@
           <w:szCs w:val="22"/>
         </w:rPr>
       </w:pPr>
-      <w:hyperlink w:anchor="_Toc315764385" w:history="1">
+      <w:hyperlink w:anchor="_Toc320020202" w:history="1">
         <w:r>
           <w:rPr>
             <w:rStyle w:val="Hyperlink"/>
@@ -861,7 +861,7 @@
             <w:noProof/>
             <w:webHidden/>
           </w:rPr>
-          <w:instrText xml:space="preserve"> PAGEREF _Toc315764385 \h </w:instrText>
+          <w:instrText xml:space="preserve"> PAGEREF _Toc320020202 \h </w:instrText>
         </w:r>
         <w:r>
           <w:rPr>
@@ -906,7 +906,7 @@
           <w:szCs w:val="22"/>
         </w:rPr>
       </w:pPr>
-      <w:hyperlink w:anchor="_Toc315764386" w:history="1">
+      <w:hyperlink w:anchor="_Toc320020203" w:history="1">
         <w:r>
           <w:rPr>
             <w:rStyle w:val="Hyperlink"/>
@@ -949,7 +949,7 @@
             <w:noProof/>
             <w:webHidden/>
           </w:rPr>
-          <w:instrText xml:space="preserve"> PAGEREF _Toc315764386 \h </w:instrText>
+          <w:instrText xml:space="preserve"> PAGEREF _Toc320020203 \h </w:instrText>
         </w:r>
         <w:r>
           <w:rPr>
@@ -997,7 +997,7 @@
           <w:szCs w:val="22"/>
         </w:rPr>
       </w:pPr>
-      <w:hyperlink w:anchor="_Toc315764387" w:history="1">
+      <w:hyperlink w:anchor="_Toc320020204" w:history="1">
         <w:r>
           <w:rPr>
             <w:rStyle w:val="Hyperlink"/>
@@ -1043,7 +1043,7 @@
             <w:noProof/>
             <w:webHidden/>
           </w:rPr>
-          <w:instrText xml:space="preserve"> PAGEREF _Toc315764387 \h </w:instrText>
+          <w:instrText xml:space="preserve"> PAGEREF _Toc320020204 \h </w:instrText>
         </w:r>
         <w:r>
           <w:rPr>
@@ -1088,7 +1088,7 @@
           <w:szCs w:val="22"/>
         </w:rPr>
       </w:pPr>
-      <w:hyperlink w:anchor="_Toc315764388" w:history="1">
+      <w:hyperlink w:anchor="_Toc320020205" w:history="1">
         <w:r>
           <w:rPr>
             <w:rStyle w:val="Hyperlink"/>
@@ -1131,7 +1131,7 @@
             <w:noProof/>
             <w:webHidden/>
           </w:rPr>
-          <w:instrText xml:space="preserve"> PAGEREF _Toc315764388 \h </w:instrText>
+          <w:instrText xml:space="preserve"> PAGEREF _Toc320020205 \h </w:instrText>
         </w:r>
         <w:r>
           <w:rPr>
@@ -1176,7 +1176,7 @@
           <w:szCs w:val="22"/>
         </w:rPr>
       </w:pPr>
-      <w:hyperlink w:anchor="_Toc315764389" w:history="1">
+      <w:hyperlink w:anchor="_Toc320020206" w:history="1">
         <w:r>
           <w:rPr>
             <w:rStyle w:val="Hyperlink"/>
@@ -1219,7 +1219,7 @@
             <w:noProof/>
             <w:webHidden/>
           </w:rPr>
-          <w:instrText xml:space="preserve"> PAGEREF _Toc315764389 \h </w:instrText>
+          <w:instrText xml:space="preserve"> PAGEREF _Toc320020206 \h </w:instrText>
         </w:r>
         <w:r>
           <w:rPr>
@@ -1264,7 +1264,7 @@
           <w:szCs w:val="22"/>
         </w:rPr>
       </w:pPr>
-      <w:hyperlink w:anchor="_Toc315764390" w:history="1">
+      <w:hyperlink w:anchor="_Toc320020207" w:history="1">
         <w:r>
           <w:rPr>
             <w:rStyle w:val="Hyperlink"/>
@@ -1307,7 +1307,7 @@
             <w:noProof/>
             <w:webHidden/>
           </w:rPr>
-          <w:instrText xml:space="preserve"> PAGEREF _Toc315764390 \h </w:instrText>
+          <w:instrText xml:space="preserve"> PAGEREF _Toc320020207 \h </w:instrText>
         </w:r>
         <w:r>
           <w:rPr>
@@ -1352,7 +1352,7 @@
           <w:szCs w:val="22"/>
         </w:rPr>
       </w:pPr>
-      <w:hyperlink w:anchor="_Toc315764391" w:history="1">
+      <w:hyperlink w:anchor="_Toc320020208" w:history="1">
         <w:r>
           <w:rPr>
             <w:rStyle w:val="Hyperlink"/>
@@ -1395,7 +1395,7 @@
             <w:noProof/>
             <w:webHidden/>
           </w:rPr>
-          <w:instrText xml:space="preserve"> PAGEREF _Toc315764391 \h </w:instrText>
+          <w:instrText xml:space="preserve"> PAGEREF _Toc320020208 \h </w:instrText>
         </w:r>
         <w:r>
           <w:rPr>
@@ -1415,7 +1415,7 @@
             <w:noProof/>
             <w:webHidden/>
           </w:rPr>
-          <w:t>9</w:t>
+          <w:t>10</w:t>
         </w:r>
         <w:r>
           <w:rPr>
@@ -1443,7 +1443,7 @@
           <w:szCs w:val="22"/>
         </w:rPr>
       </w:pPr>
-      <w:hyperlink w:anchor="_Toc315764392" w:history="1">
+      <w:hyperlink w:anchor="_Toc320020209" w:history="1">
         <w:r>
           <w:rPr>
             <w:rStyle w:val="Hyperlink"/>
@@ -1489,7 +1489,7 @@
             <w:noProof/>
             <w:webHidden/>
           </w:rPr>
-          <w:instrText xml:space="preserve"> PAGEREF _Toc315764392 \h </w:instrText>
+          <w:instrText xml:space="preserve"> PAGEREF _Toc320020209 \h </w:instrText>
         </w:r>
         <w:r>
           <w:rPr>
@@ -1509,7 +1509,7 @@
             <w:noProof/>
             <w:webHidden/>
           </w:rPr>
-          <w:t>10</w:t>
+          <w:t>11</w:t>
         </w:r>
         <w:r>
           <w:rPr>
@@ -1534,7 +1534,7 @@
           <w:szCs w:val="22"/>
         </w:rPr>
       </w:pPr>
-      <w:hyperlink w:anchor="_Toc315764393" w:history="1">
+      <w:hyperlink w:anchor="_Toc320020210" w:history="1">
         <w:r>
           <w:rPr>
             <w:rStyle w:val="Hyperlink"/>
@@ -1577,7 +1577,7 @@
             <w:noProof/>
             <w:webHidden/>
           </w:rPr>
-          <w:instrText xml:space="preserve"> PAGEREF _Toc315764393 \h </w:instrText>
+          <w:instrText xml:space="preserve"> PAGEREF _Toc320020210 \h </w:instrText>
         </w:r>
         <w:r>
           <w:rPr>
@@ -1597,7 +1597,7 @@
             <w:noProof/>
             <w:webHidden/>
           </w:rPr>
-          <w:t>10</w:t>
+          <w:t>11</w:t>
         </w:r>
         <w:r>
           <w:rPr>
@@ -1622,7 +1622,7 @@
           <w:szCs w:val="22"/>
         </w:rPr>
       </w:pPr>
-      <w:hyperlink w:anchor="_Toc315764394" w:history="1">
+      <w:hyperlink w:anchor="_Toc320020211" w:history="1">
         <w:r>
           <w:rPr>
             <w:rStyle w:val="Hyperlink"/>
@@ -1665,7 +1665,7 @@
             <w:noProof/>
             <w:webHidden/>
           </w:rPr>
-          <w:instrText xml:space="preserve"> PAGEREF _Toc315764394 \h </w:instrText>
+          <w:instrText xml:space="preserve"> PAGEREF _Toc320020211 \h </w:instrText>
         </w:r>
         <w:r>
           <w:rPr>
@@ -1685,7 +1685,7 @@
             <w:noProof/>
             <w:webHidden/>
           </w:rPr>
-          <w:t>10</w:t>
+          <w:t>11</w:t>
         </w:r>
         <w:r>
           <w:rPr>
@@ -1710,7 +1710,7 @@
           <w:szCs w:val="22"/>
         </w:rPr>
       </w:pPr>
-      <w:hyperlink w:anchor="_Toc315764395" w:history="1">
+      <w:hyperlink w:anchor="_Toc320020212" w:history="1">
         <w:r>
           <w:rPr>
             <w:rStyle w:val="Hyperlink"/>
@@ -1753,7 +1753,7 @@
             <w:noProof/>
             <w:webHidden/>
           </w:rPr>
-          <w:instrText xml:space="preserve"> PAGEREF _Toc315764395 \h </w:instrText>
+          <w:instrText xml:space="preserve"> PAGEREF _Toc320020212 \h </w:instrText>
         </w:r>
         <w:r>
           <w:rPr>
@@ -1773,7 +1773,7 @@
             <w:noProof/>
             <w:webHidden/>
           </w:rPr>
-          <w:t>10</w:t>
+          <w:t>11</w:t>
         </w:r>
         <w:r>
           <w:rPr>
@@ -1800,7 +1800,7 @@
           <w:szCs w:val="22"/>
         </w:rPr>
       </w:pPr>
-      <w:hyperlink w:anchor="_Toc315764396" w:history="1">
+      <w:hyperlink w:anchor="_Toc320020213" w:history="1">
         <w:r>
           <w:rPr>
             <w:rStyle w:val="Hyperlink"/>
@@ -1845,7 +1845,7 @@
             <w:noProof/>
             <w:webHidden/>
           </w:rPr>
-          <w:instrText xml:space="preserve"> PAGEREF _Toc315764396 \h </w:instrText>
+          <w:instrText xml:space="preserve"> PAGEREF _Toc320020213 \h </w:instrText>
         </w:r>
         <w:r>
           <w:rPr>
@@ -1865,7 +1865,7 @@
             <w:noProof/>
             <w:webHidden/>
           </w:rPr>
-          <w:t>10</w:t>
+          <w:t>11</w:t>
         </w:r>
         <w:r>
           <w:rPr>
@@ -1892,7 +1892,7 @@
           <w:szCs w:val="22"/>
         </w:rPr>
       </w:pPr>
-      <w:hyperlink w:anchor="_Toc315764397" w:history="1">
+      <w:hyperlink w:anchor="_Toc320020214" w:history="1">
         <w:r>
           <w:rPr>
             <w:rStyle w:val="Hyperlink"/>
@@ -1937,7 +1937,7 @@
             <w:noProof/>
             <w:webHidden/>
           </w:rPr>
-          <w:instrText xml:space="preserve"> PAGEREF _Toc315764397 \h </w:instrText>
+          <w:instrText xml:space="preserve"> PAGEREF _Toc320020214 \h </w:instrText>
         </w:r>
         <w:r>
           <w:rPr>
@@ -1957,7 +1957,7 @@
             <w:noProof/>
             <w:webHidden/>
           </w:rPr>
-          <w:t>10</w:t>
+          <w:t>11</w:t>
         </w:r>
         <w:r>
           <w:rPr>
@@ -1982,7 +1982,7 @@
           <w:szCs w:val="22"/>
         </w:rPr>
       </w:pPr>
-      <w:hyperlink w:anchor="_Toc315764398" w:history="1">
+      <w:hyperlink w:anchor="_Toc320020215" w:history="1">
         <w:r>
           <w:rPr>
             <w:rStyle w:val="Hyperlink"/>
@@ -2025,7 +2025,7 @@
             <w:noProof/>
             <w:webHidden/>
           </w:rPr>
-          <w:instrText xml:space="preserve"> PAGEREF _Toc315764398 \h </w:instrText>
+          <w:instrText xml:space="preserve"> PAGEREF _Toc320020215 \h </w:instrText>
         </w:r>
         <w:r>
           <w:rPr>
@@ -2045,7 +2045,7 @@
             <w:noProof/>
             <w:webHidden/>
           </w:rPr>
-          <w:t>11</w:t>
+          <w:t>12</w:t>
         </w:r>
         <w:r>
           <w:rPr>
@@ -2070,7 +2070,7 @@
           <w:szCs w:val="22"/>
         </w:rPr>
       </w:pPr>
-      <w:hyperlink w:anchor="_Toc315764399" w:history="1">
+      <w:hyperlink w:anchor="_Toc320020216" w:history="1">
         <w:r>
           <w:rPr>
             <w:rStyle w:val="Hyperlink"/>
@@ -2113,7 +2113,7 @@
             <w:noProof/>
             <w:webHidden/>
           </w:rPr>
-          <w:instrText xml:space="preserve"> PAGEREF _Toc315764399 \h </w:instrText>
+          <w:instrText xml:space="preserve"> PAGEREF _Toc320020216 \h </w:instrText>
         </w:r>
         <w:r>
           <w:rPr>
@@ -2133,7 +2133,7 @@
             <w:noProof/>
             <w:webHidden/>
           </w:rPr>
-          <w:t>11</w:t>
+          <w:t>12</w:t>
         </w:r>
         <w:r>
           <w:rPr>
@@ -2160,7 +2160,7 @@
           <w:szCs w:val="22"/>
         </w:rPr>
       </w:pPr>
-      <w:hyperlink w:anchor="_Toc315764400" w:history="1">
+      <w:hyperlink w:anchor="_Toc320020217" w:history="1">
         <w:r>
           <w:rPr>
             <w:rStyle w:val="Hyperlink"/>
@@ -2205,7 +2205,7 @@
             <w:noProof/>
             <w:webHidden/>
           </w:rPr>
-          <w:instrText xml:space="preserve"> PAGEREF _Toc315764400 \h </w:instrText>
+          <w:instrText xml:space="preserve"> PAGEREF _Toc320020217 \h </w:instrText>
         </w:r>
         <w:r>
           <w:rPr>
@@ -2225,7 +2225,7 @@
             <w:noProof/>
             <w:webHidden/>
           </w:rPr>
-          <w:t>11</w:t>
+          <w:t>12</w:t>
         </w:r>
         <w:r>
           <w:rPr>
@@ -2252,7 +2252,7 @@
           <w:szCs w:val="22"/>
         </w:rPr>
       </w:pPr>
-      <w:hyperlink w:anchor="_Toc315764401" w:history="1">
+      <w:hyperlink w:anchor="_Toc320020218" w:history="1">
         <w:r>
           <w:rPr>
             <w:rStyle w:val="Hyperlink"/>
@@ -2297,7 +2297,7 @@
             <w:noProof/>
             <w:webHidden/>
           </w:rPr>
-          <w:instrText xml:space="preserve"> PAGEREF _Toc315764401 \h </w:instrText>
+          <w:instrText xml:space="preserve"> PAGEREF _Toc320020218 \h </w:instrText>
         </w:r>
         <w:r>
           <w:rPr>
@@ -2317,7 +2317,7 @@
             <w:noProof/>
             <w:webHidden/>
           </w:rPr>
-          <w:t>12</w:t>
+          <w:t>13</w:t>
         </w:r>
         <w:r>
           <w:rPr>
@@ -2344,7 +2344,7 @@
           <w:szCs w:val="22"/>
         </w:rPr>
       </w:pPr>
-      <w:hyperlink w:anchor="_Toc315764402" w:history="1">
+      <w:hyperlink w:anchor="_Toc320020219" w:history="1">
         <w:r>
           <w:rPr>
             <w:rStyle w:val="Hyperlink"/>
@@ -2389,7 +2389,7 @@
             <w:noProof/>
             <w:webHidden/>
           </w:rPr>
-          <w:instrText xml:space="preserve"> PAGEREF _Toc315764402 \h </w:instrText>
+          <w:instrText xml:space="preserve"> PAGEREF _Toc320020219 \h </w:instrText>
         </w:r>
         <w:r>
           <w:rPr>
@@ -2409,7 +2409,7 @@
             <w:noProof/>
             <w:webHidden/>
           </w:rPr>
-          <w:t>12</w:t>
+          <w:t>13</w:t>
         </w:r>
         <w:r>
           <w:rPr>
@@ -2436,7 +2436,7 @@
           <w:szCs w:val="22"/>
         </w:rPr>
       </w:pPr>
-      <w:hyperlink w:anchor="_Toc315764403" w:history="1">
+      <w:hyperlink w:anchor="_Toc320020220" w:history="1">
         <w:r>
           <w:rPr>
             <w:rStyle w:val="Hyperlink"/>
@@ -2481,7 +2481,7 @@
             <w:noProof/>
             <w:webHidden/>
           </w:rPr>
-          <w:instrText xml:space="preserve"> PAGEREF _Toc315764403 \h </w:instrText>
+          <w:instrText xml:space="preserve"> PAGEREF _Toc320020220 \h </w:instrText>
         </w:r>
         <w:r>
           <w:rPr>
@@ -2501,7 +2501,7 @@
             <w:noProof/>
             <w:webHidden/>
           </w:rPr>
-          <w:t>13</w:t>
+          <w:t>14</w:t>
         </w:r>
         <w:r>
           <w:rPr>
@@ -2528,7 +2528,7 @@
           <w:szCs w:val="22"/>
         </w:rPr>
       </w:pPr>
-      <w:hyperlink w:anchor="_Toc315764404" w:history="1">
+      <w:hyperlink w:anchor="_Toc320020221" w:history="1">
         <w:r>
           <w:rPr>
             <w:rStyle w:val="Hyperlink"/>
@@ -2573,7 +2573,7 @@
             <w:noProof/>
             <w:webHidden/>
           </w:rPr>
-          <w:instrText xml:space="preserve"> PAGEREF _Toc315764404 \h </w:instrText>
+          <w:instrText xml:space="preserve"> PAGEREF _Toc320020221 \h </w:instrText>
         </w:r>
         <w:r>
           <w:rPr>
@@ -2593,7 +2593,7 @@
             <w:noProof/>
             <w:webHidden/>
           </w:rPr>
-          <w:t>13</w:t>
+          <w:t>14</w:t>
         </w:r>
         <w:r>
           <w:rPr>
@@ -2618,7 +2618,7 @@
           <w:szCs w:val="22"/>
         </w:rPr>
       </w:pPr>
-      <w:hyperlink w:anchor="_Toc315764405" w:history="1">
+      <w:hyperlink w:anchor="_Toc320020222" w:history="1">
         <w:r>
           <w:rPr>
             <w:rStyle w:val="Hyperlink"/>
@@ -2661,7 +2661,7 @@
             <w:noProof/>
             <w:webHidden/>
           </w:rPr>
-          <w:instrText xml:space="preserve"> PAGEREF _Toc315764405 \h </w:instrText>
+          <w:instrText xml:space="preserve"> PAGEREF _Toc320020222 \h </w:instrText>
         </w:r>
         <w:r>
           <w:rPr>
@@ -2681,7 +2681,7 @@
             <w:noProof/>
             <w:webHidden/>
           </w:rPr>
-          <w:t>13</w:t>
+          <w:t>14</w:t>
         </w:r>
         <w:r>
           <w:rPr>
@@ -2708,7 +2708,7 @@
           <w:szCs w:val="22"/>
         </w:rPr>
       </w:pPr>
-      <w:hyperlink w:anchor="_Toc315764406" w:history="1">
+      <w:hyperlink w:anchor="_Toc320020223" w:history="1">
         <w:r>
           <w:rPr>
             <w:rStyle w:val="Hyperlink"/>
@@ -2753,7 +2753,7 @@
             <w:noProof/>
             <w:webHidden/>
           </w:rPr>
-          <w:instrText xml:space="preserve"> PAGEREF _Toc315764406 \h </w:instrText>
+          <w:instrText xml:space="preserve"> PAGEREF _Toc320020223 \h </w:instrText>
         </w:r>
         <w:r>
           <w:rPr>
@@ -2773,7 +2773,7 @@
             <w:noProof/>
             <w:webHidden/>
           </w:rPr>
-          <w:t>13</w:t>
+          <w:t>14</w:t>
         </w:r>
         <w:r>
           <w:rPr>
@@ -2800,7 +2800,7 @@
           <w:szCs w:val="22"/>
         </w:rPr>
       </w:pPr>
-      <w:hyperlink w:anchor="_Toc315764407" w:history="1">
+      <w:hyperlink w:anchor="_Toc320020224" w:history="1">
         <w:r>
           <w:rPr>
             <w:rStyle w:val="Hyperlink"/>
@@ -2845,7 +2845,7 @@
             <w:noProof/>
             <w:webHidden/>
           </w:rPr>
-          <w:instrText xml:space="preserve"> PAGEREF _Toc315764407 \h </w:instrText>
+          <w:instrText xml:space="preserve"> PAGEREF _Toc320020224 \h </w:instrText>
         </w:r>
         <w:r>
           <w:rPr>
@@ -2865,7 +2865,7 @@
             <w:noProof/>
             <w:webHidden/>
           </w:rPr>
-          <w:t>13</w:t>
+          <w:t>14</w:t>
         </w:r>
         <w:r>
           <w:rPr>
@@ -2892,7 +2892,7 @@
           <w:szCs w:val="22"/>
         </w:rPr>
       </w:pPr>
-      <w:hyperlink w:anchor="_Toc315764408" w:history="1">
+      <w:hyperlink w:anchor="_Toc320020225" w:history="1">
         <w:r>
           <w:rPr>
             <w:rStyle w:val="Hyperlink"/>
@@ -2937,7 +2937,7 @@
             <w:noProof/>
             <w:webHidden/>
           </w:rPr>
-          <w:instrText xml:space="preserve"> PAGEREF _Toc315764408 \h </w:instrText>
+          <w:instrText xml:space="preserve"> PAGEREF _Toc320020225 \h </w:instrText>
         </w:r>
         <w:r>
           <w:rPr>
@@ -2957,7 +2957,7 @@
             <w:noProof/>
             <w:webHidden/>
           </w:rPr>
-          <w:t>13</w:t>
+          <w:t>14</w:t>
         </w:r>
         <w:r>
           <w:rPr>
@@ -2984,7 +2984,7 @@
           <w:szCs w:val="22"/>
         </w:rPr>
       </w:pPr>
-      <w:hyperlink w:anchor="_Toc315764409" w:history="1">
+      <w:hyperlink w:anchor="_Toc320020226" w:history="1">
         <w:r>
           <w:rPr>
             <w:rStyle w:val="Hyperlink"/>
@@ -3029,7 +3029,7 @@
             <w:noProof/>
             <w:webHidden/>
           </w:rPr>
-          <w:instrText xml:space="preserve"> PAGEREF _Toc315764409 \h </w:instrText>
+          <w:instrText xml:space="preserve"> PAGEREF _Toc320020226 \h </w:instrText>
         </w:r>
         <w:r>
           <w:rPr>
@@ -3049,7 +3049,7 @@
             <w:noProof/>
             <w:webHidden/>
           </w:rPr>
-          <w:t>14</w:t>
+          <w:t>15</w:t>
         </w:r>
         <w:r>
           <w:rPr>
@@ -3076,7 +3076,7 @@
           <w:szCs w:val="22"/>
         </w:rPr>
       </w:pPr>
-      <w:hyperlink w:anchor="_Toc315764410" w:history="1">
+      <w:hyperlink w:anchor="_Toc320020227" w:history="1">
         <w:r>
           <w:rPr>
             <w:rStyle w:val="Hyperlink"/>
@@ -3121,7 +3121,7 @@
             <w:noProof/>
             <w:webHidden/>
           </w:rPr>
-          <w:instrText xml:space="preserve"> PAGEREF _Toc315764410 \h </w:instrText>
+          <w:instrText xml:space="preserve"> PAGEREF _Toc320020227 \h </w:instrText>
         </w:r>
         <w:r>
           <w:rPr>
@@ -3141,7 +3141,7 @@
             <w:noProof/>
             <w:webHidden/>
           </w:rPr>
-          <w:t>14</w:t>
+          <w:t>15</w:t>
         </w:r>
         <w:r>
           <w:rPr>
@@ -3166,7 +3166,7 @@
           <w:szCs w:val="22"/>
         </w:rPr>
       </w:pPr>
-      <w:hyperlink w:anchor="_Toc315764411" w:history="1">
+      <w:hyperlink w:anchor="_Toc320020228" w:history="1">
         <w:r>
           <w:rPr>
             <w:rStyle w:val="Hyperlink"/>
@@ -3209,7 +3209,7 @@
             <w:noProof/>
             <w:webHidden/>
           </w:rPr>
-          <w:instrText xml:space="preserve"> PAGEREF _Toc315764411 \h </w:instrText>
+          <w:instrText xml:space="preserve"> PAGEREF _Toc320020228 \h </w:instrText>
         </w:r>
         <w:r>
           <w:rPr>
@@ -3229,7 +3229,7 @@
             <w:noProof/>
             <w:webHidden/>
           </w:rPr>
-          <w:t>14</w:t>
+          <w:t>15</w:t>
         </w:r>
         <w:r>
           <w:rPr>
@@ -3256,7 +3256,7 @@
           <w:szCs w:val="22"/>
         </w:rPr>
       </w:pPr>
-      <w:hyperlink w:anchor="_Toc315764412" w:history="1">
+      <w:hyperlink w:anchor="_Toc320020229" w:history="1">
         <w:r>
           <w:rPr>
             <w:rStyle w:val="Hyperlink"/>
@@ -3301,7 +3301,7 @@
             <w:noProof/>
             <w:webHidden/>
           </w:rPr>
-          <w:instrText xml:space="preserve"> PAGEREF _Toc315764412 \h </w:instrText>
+          <w:instrText xml:space="preserve"> PAGEREF _Toc320020229 \h </w:instrText>
         </w:r>
         <w:r>
           <w:rPr>
@@ -3321,7 +3321,7 @@
             <w:noProof/>
             <w:webHidden/>
           </w:rPr>
-          <w:t>15</w:t>
+          <w:t>16</w:t>
         </w:r>
         <w:r>
           <w:rPr>
@@ -3348,7 +3348,7 @@
           <w:szCs w:val="22"/>
         </w:rPr>
       </w:pPr>
-      <w:hyperlink w:anchor="_Toc315764413" w:history="1">
+      <w:hyperlink w:anchor="_Toc320020230" w:history="1">
         <w:r>
           <w:rPr>
             <w:rStyle w:val="Hyperlink"/>
@@ -3393,7 +3393,7 @@
             <w:noProof/>
             <w:webHidden/>
           </w:rPr>
-          <w:instrText xml:space="preserve"> PAGEREF _Toc315764413 \h </w:instrText>
+          <w:instrText xml:space="preserve"> PAGEREF _Toc320020230 \h </w:instrText>
         </w:r>
         <w:r>
           <w:rPr>
@@ -3413,7 +3413,7 @@
             <w:noProof/>
             <w:webHidden/>
           </w:rPr>
-          <w:t>15</w:t>
+          <w:t>16</w:t>
         </w:r>
         <w:r>
           <w:rPr>
@@ -3440,7 +3440,7 @@
           <w:szCs w:val="22"/>
         </w:rPr>
       </w:pPr>
-      <w:hyperlink w:anchor="_Toc315764414" w:history="1">
+      <w:hyperlink w:anchor="_Toc320020231" w:history="1">
         <w:r>
           <w:rPr>
             <w:rStyle w:val="Hyperlink"/>
@@ -3485,7 +3485,7 @@
             <w:noProof/>
             <w:webHidden/>
           </w:rPr>
-          <w:instrText xml:space="preserve"> PAGEREF _Toc315764414 \h </w:instrText>
+          <w:instrText xml:space="preserve"> PAGEREF _Toc320020231 \h </w:instrText>
         </w:r>
         <w:r>
           <w:rPr>
@@ -3505,7 +3505,7 @@
             <w:noProof/>
             <w:webHidden/>
           </w:rPr>
-          <w:t>16</w:t>
+          <w:t>17</w:t>
         </w:r>
         <w:r>
           <w:rPr>
@@ -3532,7 +3532,7 @@
           <w:szCs w:val="22"/>
         </w:rPr>
       </w:pPr>
-      <w:hyperlink w:anchor="_Toc315764415" w:history="1">
+      <w:hyperlink w:anchor="_Toc320020232" w:history="1">
         <w:r>
           <w:rPr>
             <w:rStyle w:val="Hyperlink"/>
@@ -3577,183 +3577,7 @@
             <w:noProof/>
             <w:webHidden/>
           </w:rPr>
-          <w:instrText xml:space="preserve"> PAGEREF _Toc315764415 \h </w:instrText>
-        </w:r>
-        <w:r>
-          <w:rPr>
-            <w:noProof/>
-            <w:webHidden/>
-          </w:rPr>
-        </w:r>
-        <w:r>
-          <w:rPr>
-            <w:noProof/>
-            <w:webHidden/>
-          </w:rPr>
-          <w:fldChar w:fldCharType="separate"/>
-        </w:r>
-        <w:r>
-          <w:rPr>
-            <w:noProof/>
-            <w:webHidden/>
-          </w:rPr>
-          <w:t>16</w:t>
-        </w:r>
-        <w:r>
-          <w:rPr>
-            <w:noProof/>
-            <w:webHidden/>
-          </w:rPr>
-          <w:fldChar w:fldCharType="end"/>
-        </w:r>
-      </w:hyperlink>
-    </w:p>
-    <w:p>
-      <w:pPr>
-        <w:pStyle w:val="TOC2"/>
-        <w:tabs>
-          <w:tab w:val="left" w:pos="720"/>
-          <w:tab w:val="right" w:leader="dot" w:pos="8976"/>
-        </w:tabs>
-        <w:rPr>
-          <w:rFonts w:eastAsiaTheme="minorEastAsia"/>
-          <w:noProof/>
-          <w:sz w:val="22"/>
-          <w:szCs w:val="22"/>
-        </w:rPr>
-      </w:pPr>
-      <w:hyperlink w:anchor="_Toc315764416" w:history="1">
-        <w:r>
-          <w:rPr>
-            <w:rStyle w:val="Hyperlink"/>
-            <w:noProof/>
-          </w:rPr>
-          <w:t>3.8</w:t>
-        </w:r>
-        <w:r>
-          <w:rPr>
-            <w:rFonts w:eastAsiaTheme="minorEastAsia"/>
-            <w:noProof/>
-            <w:sz w:val="22"/>
-            <w:szCs w:val="22"/>
-          </w:rPr>
-          <w:tab/>
-        </w:r>
-        <w:r>
-          <w:rPr>
-            <w:rStyle w:val="Hyperlink"/>
-            <w:noProof/>
-          </w:rPr>
-          <w:t>Severity Maps</w:t>
-        </w:r>
-        <w:r>
-          <w:rPr>
-            <w:noProof/>
-            <w:webHidden/>
-          </w:rPr>
-          <w:tab/>
-        </w:r>
-        <w:r>
-          <w:rPr>
-            <w:noProof/>
-            <w:webHidden/>
-          </w:rPr>
-          <w:fldChar w:fldCharType="begin"/>
-        </w:r>
-        <w:r>
-          <w:rPr>
-            <w:noProof/>
-            <w:webHidden/>
-          </w:rPr>
-          <w:instrText xml:space="preserve"> PAGEREF _Toc315764416 \h </w:instrText>
-        </w:r>
-        <w:r>
-          <w:rPr>
-            <w:noProof/>
-            <w:webHidden/>
-          </w:rPr>
-        </w:r>
-        <w:r>
-          <w:rPr>
-            <w:noProof/>
-            <w:webHidden/>
-          </w:rPr>
-          <w:fldChar w:fldCharType="separate"/>
-        </w:r>
-        <w:r>
-          <w:rPr>
-            <w:noProof/>
-            <w:webHidden/>
-          </w:rPr>
-          <w:t>16</w:t>
-        </w:r>
-        <w:r>
-          <w:rPr>
-            <w:noProof/>
-            <w:webHidden/>
-          </w:rPr>
-          <w:fldChar w:fldCharType="end"/>
-        </w:r>
-      </w:hyperlink>
-    </w:p>
-    <w:p>
-      <w:pPr>
-        <w:pStyle w:val="TOC2"/>
-        <w:tabs>
-          <w:tab w:val="left" w:pos="720"/>
-          <w:tab w:val="right" w:leader="dot" w:pos="8976"/>
-        </w:tabs>
-        <w:rPr>
-          <w:rFonts w:eastAsiaTheme="minorEastAsia"/>
-          <w:noProof/>
-          <w:sz w:val="22"/>
-          <w:szCs w:val="22"/>
-        </w:rPr>
-      </w:pPr>
-      <w:hyperlink w:anchor="_Toc315764417" w:history="1">
-        <w:r>
-          <w:rPr>
-            <w:rStyle w:val="Hyperlink"/>
-            <w:noProof/>
-          </w:rPr>
-          <w:t>3.9</w:t>
-        </w:r>
-        <w:r>
-          <w:rPr>
-            <w:rFonts w:eastAsiaTheme="minorEastAsia"/>
-            <w:noProof/>
-            <w:sz w:val="22"/>
-            <w:szCs w:val="22"/>
-          </w:rPr>
-          <w:tab/>
-        </w:r>
-        <w:r>
-          <w:rPr>
-            <w:rStyle w:val="Hyperlink"/>
-            <w:noProof/>
-          </w:rPr>
-          <w:t>Log File</w:t>
-        </w:r>
-        <w:r>
-          <w:rPr>
-            <w:noProof/>
-            <w:webHidden/>
-          </w:rPr>
-          <w:tab/>
-        </w:r>
-        <w:r>
-          <w:rPr>
-            <w:noProof/>
-            <w:webHidden/>
-          </w:rPr>
-          <w:fldChar w:fldCharType="begin"/>
-        </w:r>
-        <w:r>
-          <w:rPr>
-            <w:noProof/>
-            <w:webHidden/>
-          </w:rPr>
-          <w:instrText xml:space="preserve"> PAGEREF _Toc315764417 \h </w:instrText>
+          <w:instrText xml:space="preserve"> PAGEREF _Toc320020232 \h </w:instrText>
         </w:r>
         <w:r>
           <w:rPr>
@@ -3801,7 +3625,7 @@
           <w:szCs w:val="22"/>
         </w:rPr>
       </w:pPr>
-      <w:hyperlink w:anchor="_Toc315764418" w:history="1">
+      <w:hyperlink w:anchor="_Toc320020233" w:history="1">
         <w:r>
           <w:rPr>
             <w:rStyle w:val="Hyperlink"/>
@@ -3847,7 +3671,7 @@
             <w:noProof/>
             <w:webHidden/>
           </w:rPr>
-          <w:instrText xml:space="preserve"> PAGEREF _Toc315764418 \h </w:instrText>
+          <w:instrText xml:space="preserve"> PAGEREF _Toc320020233 \h </w:instrText>
         </w:r>
         <w:r>
           <w:rPr>
@@ -3892,7 +3716,7 @@
           <w:szCs w:val="22"/>
         </w:rPr>
       </w:pPr>
-      <w:hyperlink w:anchor="_Toc315764419" w:history="1">
+      <w:hyperlink w:anchor="_Toc320020234" w:history="1">
         <w:r>
           <w:rPr>
             <w:rStyle w:val="Hyperlink"/>
@@ -3935,7 +3759,7 @@
             <w:noProof/>
             <w:webHidden/>
           </w:rPr>
-          <w:instrText xml:space="preserve"> PAGEREF _Toc315764419 \h </w:instrText>
+          <w:instrText xml:space="preserve"> PAGEREF _Toc320020234 \h </w:instrText>
         </w:r>
         <w:r>
           <w:rPr>
@@ -3980,7 +3804,7 @@
           <w:szCs w:val="22"/>
         </w:rPr>
       </w:pPr>
-      <w:hyperlink w:anchor="_Toc315764420" w:history="1">
+      <w:hyperlink w:anchor="_Toc320020235" w:history="1">
         <w:r>
           <w:rPr>
             <w:rStyle w:val="Hyperlink"/>
@@ -4023,7 +3847,7 @@
             <w:noProof/>
             <w:webHidden/>
           </w:rPr>
-          <w:instrText xml:space="preserve"> PAGEREF _Toc315764420 \h </w:instrText>
+          <w:instrText xml:space="preserve"> PAGEREF _Toc320020235 \h </w:instrText>
         </w:r>
         <w:r>
           <w:rPr>
@@ -4079,7 +3903,7 @@
         <w:pStyle w:val="Heading1"/>
       </w:pPr>
       <w:bookmarkStart w:id="1" w:name="_Toc102232953"/>
-      <w:bookmarkStart w:id="2" w:name="_Toc315764379"/>
+      <w:bookmarkStart w:id="2" w:name="_Toc320020196"/>
       <w:r>
         <w:lastRenderedPageBreak/>
         <w:t>Introduction</w:t>
@@ -4742,7 +4566,7 @@
         </w:tabs>
         <w:ind w:right="945"/>
       </w:pPr>
-      <w:bookmarkStart w:id="5" w:name="_Toc315764380"/>
+      <w:bookmarkStart w:id="5" w:name="_Toc320020197"/>
       <w:bookmarkEnd w:id="3"/>
       <w:bookmarkEnd w:id="4"/>
       <w:r>
@@ -4778,7 +4602,7 @@
         </w:tabs>
         <w:ind w:right="945"/>
       </w:pPr>
-      <w:bookmarkStart w:id="6" w:name="_Toc315764381"/>
+      <w:bookmarkStart w:id="6" w:name="_Toc320020198"/>
       <w:r>
         <w:t xml:space="preserve">Outbreak </w:t>
       </w:r>
@@ -5234,7 +5058,7 @@
       <w:pPr>
         <w:pStyle w:val="Heading2"/>
       </w:pPr>
-      <w:bookmarkStart w:id="8" w:name="_Toc315764382"/>
+      <w:bookmarkStart w:id="8" w:name="_Toc320020199"/>
       <w:r>
         <w:t>Defoliation</w:t>
       </w:r>
@@ -5408,7 +5232,7 @@
         </w:tabs>
         <w:ind w:right="945"/>
       </w:pPr>
-      <w:bookmarkStart w:id="9" w:name="_Toc315764383"/>
+      <w:bookmarkStart w:id="9" w:name="_Toc320020200"/>
       <w:r>
         <w:t>Defoliation</w:t>
       </w:r>
@@ -5915,7 +5739,7 @@
         <w:pStyle w:val="Heading2"/>
         <w:ind w:right="945"/>
       </w:pPr>
-      <w:bookmarkStart w:id="10" w:name="_Toc315764384"/>
+      <w:bookmarkStart w:id="10" w:name="_Toc320020201"/>
       <w:r>
         <w:t>Growth Reduction</w:t>
       </w:r>
@@ -6299,15 +6123,15 @@
         <w:pStyle w:val="Heading2"/>
         <w:ind w:right="945"/>
       </w:pPr>
-      <w:bookmarkStart w:id="11" w:name="_Toc315764385"/>
-      <w:bookmarkStart w:id="12" w:name="_Toc102232956"/>
+      <w:bookmarkStart w:id="11" w:name="_Toc102232956"/>
+      <w:bookmarkStart w:id="12" w:name="_Toc320020202"/>
       <w:r>
         <w:lastRenderedPageBreak/>
         <w:t>Mortality</w:t>
       </w:r>
-      <w:bookmarkEnd w:id="11"/>
-    </w:p>
-    <w:bookmarkEnd w:id="12"/>
+      <w:bookmarkEnd w:id="12"/>
+    </w:p>
+    <w:bookmarkEnd w:id="11"/>
     <w:p>
       <w:pPr>
         <w:pStyle w:val="PlainText"/>
@@ -6678,7 +6502,7 @@
         <w:pStyle w:val="Heading2"/>
         <w:ind w:right="945"/>
       </w:pPr>
-      <w:bookmarkStart w:id="15" w:name="_Toc315764386"/>
+      <w:bookmarkStart w:id="15" w:name="_Toc320020203"/>
       <w:r>
         <w:t>Acknowledgements</w:t>
       </w:r>
@@ -6727,7 +6551,7 @@
         <w:pStyle w:val="Heading1"/>
       </w:pPr>
       <w:bookmarkStart w:id="16" w:name="_Toc102232959"/>
-      <w:bookmarkStart w:id="17" w:name="_Toc315764387"/>
+      <w:bookmarkStart w:id="17" w:name="_Toc320020204"/>
       <w:r>
         <w:lastRenderedPageBreak/>
         <w:t xml:space="preserve">Primary </w:t>
@@ -6842,7 +6666,7 @@
       <w:bookmarkStart w:id="18" w:name="_Toc112235332"/>
       <w:bookmarkStart w:id="19" w:name="_Toc133386213"/>
       <w:bookmarkStart w:id="20" w:name="_Toc133907148"/>
-      <w:bookmarkStart w:id="21" w:name="_Toc315764388"/>
+      <w:bookmarkStart w:id="21" w:name="_Toc320020205"/>
       <w:proofErr w:type="spellStart"/>
       <w:r>
         <w:t>LandisData</w:t>
@@ -6903,8 +6727,8 @@
         <w:pStyle w:val="Heading2"/>
       </w:pPr>
       <w:bookmarkStart w:id="25" w:name="_Toc133907170"/>
-      <w:bookmarkStart w:id="26" w:name="_Toc315764389"/>
-      <w:bookmarkStart w:id="27" w:name="_Toc102232960"/>
+      <w:bookmarkStart w:id="26" w:name="_Toc102232960"/>
+      <w:bookmarkStart w:id="27" w:name="_Toc320020206"/>
       <w:bookmarkEnd w:id="22"/>
       <w:bookmarkEnd w:id="23"/>
       <w:bookmarkEnd w:id="24"/>
@@ -6918,7 +6742,7 @@
       <w:r>
         <w:t>s</w:t>
       </w:r>
-      <w:bookmarkEnd w:id="26"/>
+      <w:bookmarkEnd w:id="27"/>
     </w:p>
     <w:p>
       <w:pPr>
@@ -7412,7 +7236,7 @@
       <w:pPr>
         <w:pStyle w:val="Heading2"/>
       </w:pPr>
-      <w:bookmarkStart w:id="29" w:name="_Toc315764390"/>
+      <w:bookmarkStart w:id="29" w:name="_Toc320020207"/>
       <w:r>
         <w:t>Log File</w:t>
       </w:r>
@@ -7750,7 +7574,7 @@
       <w:pPr>
         <w:pStyle w:val="Heading2"/>
       </w:pPr>
-      <w:bookmarkStart w:id="30" w:name="_Toc315764391"/>
+      <w:bookmarkStart w:id="30" w:name="_Toc320020208"/>
       <w:r>
         <w:t>Insect Input File List</w:t>
       </w:r>
@@ -7804,16 +7628,16 @@
       <w:pPr>
         <w:pStyle w:val="Heading1"/>
       </w:pPr>
-      <w:bookmarkStart w:id="31" w:name="_Toc315764392"/>
-      <w:bookmarkStart w:id="32" w:name="_Toc133386212"/>
-      <w:bookmarkStart w:id="33" w:name="_Toc133907147"/>
-      <w:bookmarkStart w:id="34" w:name="_Ref133933751"/>
+      <w:bookmarkStart w:id="31" w:name="_Toc133386212"/>
+      <w:bookmarkStart w:id="32" w:name="_Toc133907147"/>
+      <w:bookmarkStart w:id="33" w:name="_Ref133933751"/>
+      <w:bookmarkStart w:id="34" w:name="_Toc320020209"/>
       <w:bookmarkEnd w:id="28"/>
       <w:r>
         <w:lastRenderedPageBreak/>
         <w:t>Insect Input File</w:t>
       </w:r>
-      <w:bookmarkEnd w:id="31"/>
+      <w:bookmarkEnd w:id="34"/>
     </w:p>
     <w:p>
       <w:pPr>
@@ -7837,7 +7661,7 @@
       <w:pPr>
         <w:pStyle w:val="Heading2"/>
       </w:pPr>
-      <w:bookmarkStart w:id="35" w:name="_Toc315764393"/>
+      <w:bookmarkStart w:id="35" w:name="_Toc320020210"/>
       <w:proofErr w:type="spellStart"/>
       <w:r>
         <w:t>LandisData</w:t>
@@ -7939,7 +7763,7 @@
       <w:pPr>
         <w:pStyle w:val="Heading2"/>
       </w:pPr>
-      <w:bookmarkStart w:id="36" w:name="_Toc315764394"/>
+      <w:bookmarkStart w:id="36" w:name="_Toc320020211"/>
       <w:r>
         <w:t>Insect Name</w:t>
       </w:r>
@@ -8005,7 +7829,7 @@
       <w:pPr>
         <w:pStyle w:val="Heading2"/>
       </w:pPr>
-      <w:bookmarkStart w:id="37" w:name="_Toc315764395"/>
+      <w:bookmarkStart w:id="37" w:name="_Toc320020212"/>
       <w:r>
         <w:t>Temporal Pattern</w:t>
       </w:r>
@@ -8052,7 +7876,7 @@
           <w:szCs w:val="24"/>
         </w:rPr>
       </w:pPr>
-      <w:bookmarkStart w:id="38" w:name="_Toc315764396"/>
+      <w:bookmarkStart w:id="38" w:name="_Toc320020213"/>
       <w:r>
         <w:rPr>
           <w:sz w:val="24"/>
@@ -8161,7 +7985,7 @@
           <w:szCs w:val="24"/>
         </w:rPr>
       </w:pPr>
-      <w:bookmarkStart w:id="39" w:name="_Toc315764397"/>
+      <w:bookmarkStart w:id="39" w:name="_Toc320020214"/>
       <w:r>
         <w:rPr>
           <w:sz w:val="24"/>
@@ -8281,7 +8105,7 @@
       <w:pPr>
         <w:pStyle w:val="Heading2"/>
       </w:pPr>
-      <w:bookmarkStart w:id="40" w:name="_Toc315764398"/>
+      <w:bookmarkStart w:id="40" w:name="_Toc320020215"/>
       <w:r>
         <w:lastRenderedPageBreak/>
         <w:t>Neighborhood Size</w:t>
@@ -8497,7 +8321,7 @@
       <w:pPr>
         <w:pStyle w:val="Heading2"/>
       </w:pPr>
-      <w:bookmarkStart w:id="41" w:name="_Toc315764399"/>
+      <w:bookmarkStart w:id="41" w:name="_Toc320020216"/>
       <w:r>
         <w:t>Spatial Pattern Parameter Inputs</w:t>
       </w:r>
@@ -8542,7 +8366,7 @@
         <w:pStyle w:val="Heading3"/>
         <w:ind w:left="720" w:hanging="720"/>
       </w:pPr>
-      <w:bookmarkStart w:id="42" w:name="_Toc315764400"/>
+      <w:bookmarkStart w:id="42" w:name="_Toc320020217"/>
       <w:r>
         <w:t xml:space="preserve">Initial Patch </w:t>
       </w:r>
@@ -8642,7 +8466,7 @@
           <w:szCs w:val="24"/>
         </w:rPr>
       </w:pPr>
-      <w:bookmarkStart w:id="43" w:name="_Toc315764401"/>
+      <w:bookmarkStart w:id="43" w:name="_Toc320020218"/>
       <w:r>
         <w:rPr>
           <w:sz w:val="24"/>
@@ -8865,7 +8689,7 @@
           <w:szCs w:val="24"/>
         </w:rPr>
       </w:pPr>
-      <w:bookmarkStart w:id="44" w:name="_Toc315764402"/>
+      <w:bookmarkStart w:id="44" w:name="_Toc320020219"/>
       <w:r>
         <w:rPr>
           <w:sz w:val="24"/>
@@ -9160,7 +8984,7 @@
           <w:szCs w:val="24"/>
         </w:rPr>
       </w:pPr>
-      <w:bookmarkStart w:id="45" w:name="_Toc315764403"/>
+      <w:bookmarkStart w:id="45" w:name="_Toc320020220"/>
       <w:r>
         <w:rPr>
           <w:sz w:val="24"/>
@@ -9216,7 +9040,7 @@
           <w:szCs w:val="24"/>
         </w:rPr>
       </w:pPr>
-      <w:bookmarkStart w:id="46" w:name="_Toc315764404"/>
+      <w:bookmarkStart w:id="46" w:name="_Toc320020221"/>
       <w:r>
         <w:rPr>
           <w:sz w:val="24"/>
@@ -9266,7 +9090,7 @@
       <w:pPr>
         <w:pStyle w:val="Heading2"/>
       </w:pPr>
-      <w:bookmarkStart w:id="47" w:name="_Toc315764405"/>
+      <w:bookmarkStart w:id="47" w:name="_Toc320020222"/>
       <w:r>
         <w:t>Tree Species Parameters</w:t>
       </w:r>
@@ -9299,7 +9123,7 @@
           <w:szCs w:val="24"/>
         </w:rPr>
       </w:pPr>
-      <w:bookmarkStart w:id="48" w:name="_Toc315764406"/>
+      <w:bookmarkStart w:id="48" w:name="_Toc320020223"/>
       <w:r>
         <w:rPr>
           <w:sz w:val="24"/>
@@ -9336,7 +9160,7 @@
           <w:szCs w:val="24"/>
         </w:rPr>
       </w:pPr>
-      <w:bookmarkStart w:id="49" w:name="_Toc315764407"/>
+      <w:bookmarkStart w:id="49" w:name="_Toc320020224"/>
       <w:r>
         <w:rPr>
           <w:sz w:val="24"/>
@@ -9373,7 +9197,7 @@
           <w:szCs w:val="24"/>
         </w:rPr>
       </w:pPr>
-      <w:bookmarkStart w:id="50" w:name="_Toc315764408"/>
+      <w:bookmarkStart w:id="50" w:name="_Toc320020225"/>
       <w:r>
         <w:rPr>
           <w:sz w:val="24"/>
@@ -9428,7 +9252,7 @@
           <w:szCs w:val="24"/>
         </w:rPr>
       </w:pPr>
-      <w:bookmarkStart w:id="51" w:name="_Toc315764409"/>
+      <w:bookmarkStart w:id="51" w:name="_Toc320020226"/>
       <w:r>
         <w:rPr>
           <w:sz w:val="24"/>
@@ -9520,7 +9344,15 @@
                       <w:sz w:val="24"/>
                       <w:szCs w:val="24"/>
                     </w:rPr>
-                    <m:t>m × cumulativeDefoliation</m:t>
+                    <m:t>m × cum</m:t>
+                  </m:r>
+                  <m:r>
+                    <w:rPr>
+                      <w:rFonts w:ascii="Cambria Math" w:hAnsi="Cambria Math"/>
+                      <w:sz w:val="24"/>
+                      <w:szCs w:val="24"/>
+                    </w:rPr>
+                    <m:t>ulativeDefoliation</m:t>
                   </m:r>
                 </m:e>
               </m:d>
@@ -9681,7 +9513,7 @@
           <w:szCs w:val="24"/>
         </w:rPr>
       </w:pPr>
-      <w:bookmarkStart w:id="52" w:name="_Toc315764410"/>
+      <w:bookmarkStart w:id="52" w:name="_Toc320020227"/>
       <w:r>
         <w:rPr>
           <w:sz w:val="24"/>
@@ -9746,7 +9578,7 @@
       <w:pPr>
         <w:pStyle w:val="Heading2"/>
       </w:pPr>
-      <w:bookmarkStart w:id="53" w:name="_Toc315764411"/>
+      <w:bookmarkStart w:id="53" w:name="_Toc320020228"/>
       <w:r>
         <w:t xml:space="preserve">Neighborhood </w:t>
       </w:r>
@@ -9949,7 +9781,7 @@
           <w:szCs w:val="24"/>
         </w:rPr>
       </w:pPr>
-      <w:bookmarkStart w:id="55" w:name="_Toc315764412"/>
+      <w:bookmarkStart w:id="55" w:name="_Toc320020229"/>
       <w:r>
         <w:rPr>
           <w:sz w:val="24"/>
@@ -10100,7 +9932,7 @@
           <w:szCs w:val="24"/>
         </w:rPr>
       </w:pPr>
-      <w:bookmarkStart w:id="56" w:name="_Toc315764413"/>
+      <w:bookmarkStart w:id="56" w:name="_Toc320020230"/>
       <w:r>
         <w:rPr>
           <w:sz w:val="24"/>
@@ -10163,7 +9995,7 @@
           <w:szCs w:val="24"/>
         </w:rPr>
       </w:pPr>
-      <w:bookmarkStart w:id="57" w:name="_Toc315764414"/>
+      <w:bookmarkStart w:id="57" w:name="_Toc320020231"/>
       <w:r>
         <w:rPr>
           <w:sz w:val="24"/>
@@ -10220,7 +10052,7 @@
           <w:szCs w:val="24"/>
         </w:rPr>
       </w:pPr>
-      <w:bookmarkStart w:id="58" w:name="_Toc315764415"/>
+      <w:bookmarkStart w:id="58" w:name="_Toc320020232"/>
       <w:r>
         <w:rPr>
           <w:sz w:val="24"/>
@@ -10332,229 +10164,27 @@
     </w:p>
     <w:p>
       <w:pPr>
-        <w:pStyle w:val="Heading2"/>
-      </w:pPr>
-      <w:bookmarkStart w:id="59" w:name="_Toc315764416"/>
-      <w:r>
-        <w:t>Severity Maps</w:t>
-      </w:r>
-      <w:bookmarkEnd w:id="59"/>
-    </w:p>
-    <w:p>
-      <w:pPr>
-        <w:pStyle w:val="textbody"/>
-        <w:rPr>
-          <w:rFonts w:ascii="Times New Roman" w:hAnsi="Times New Roman" w:cs="Times New Roman"/>
-          <w:sz w:val="24"/>
-          <w:szCs w:val="24"/>
-        </w:rPr>
-      </w:pPr>
-      <w:r>
-        <w:rPr>
-          <w:rFonts w:ascii="Times New Roman" w:hAnsi="Times New Roman" w:cs="Times New Roman"/>
-          <w:sz w:val="24"/>
-          <w:szCs w:val="24"/>
-        </w:rPr>
-        <w:t xml:space="preserve">The next parameter, </w:t>
-      </w:r>
-      <w:proofErr w:type="spellStart"/>
-      <w:r>
-        <w:rPr>
-          <w:rFonts w:ascii="Times New Roman" w:hAnsi="Times New Roman" w:cs="Times New Roman"/>
-          <w:sz w:val="24"/>
-          <w:szCs w:val="24"/>
-        </w:rPr>
-        <w:t>MapNames</w:t>
-      </w:r>
-      <w:proofErr w:type="spellEnd"/>
-      <w:r>
-        <w:rPr>
-          <w:rFonts w:ascii="Times New Roman" w:hAnsi="Times New Roman" w:cs="Times New Roman"/>
-          <w:sz w:val="24"/>
-          <w:szCs w:val="24"/>
-        </w:rPr>
-        <w:t xml:space="preserve">, describes where the insect outputs maps are placed and their format.  </w:t>
-      </w:r>
-      <w:r>
-        <w:rPr>
-          <w:rFonts w:ascii="Times New Roman" w:hAnsi="Times New Roman" w:cs="Times New Roman"/>
-          <w:b/>
-          <w:sz w:val="24"/>
-          <w:szCs w:val="24"/>
-        </w:rPr>
-        <w:t>This convention applies to all map names.</w:t>
-      </w:r>
-      <w:r>
-        <w:rPr>
-          <w:rFonts w:ascii="Times New Roman" w:hAnsi="Times New Roman" w:cs="Times New Roman"/>
-          <w:sz w:val="24"/>
-          <w:szCs w:val="24"/>
-        </w:rPr>
-        <w:t xml:space="preserve">  The first portion lists the directory where the maps should be placed relative to the location of the scenario text file (e.g., insect/). The parameter value “</w:t>
-      </w:r>
-      <w:proofErr w:type="spellStart"/>
-      <w:r>
-        <w:rPr>
-          <w:rFonts w:ascii="Times New Roman" w:hAnsi="Times New Roman" w:cs="Times New Roman"/>
-          <w:sz w:val="24"/>
-          <w:szCs w:val="24"/>
-        </w:rPr>
-        <w:t>timestep</w:t>
-      </w:r>
-      <w:proofErr w:type="spellEnd"/>
-      <w:r>
-        <w:rPr>
-          <w:rFonts w:ascii="Times New Roman" w:hAnsi="Times New Roman" w:cs="Times New Roman"/>
-          <w:sz w:val="24"/>
-          <w:szCs w:val="24"/>
-        </w:rPr>
-        <w:t>” must be included and will be replaced with the output time step. Other characters can be inserted as desired. A meaningful file extension (e.g., .</w:t>
-      </w:r>
-      <w:proofErr w:type="spellStart"/>
-      <w:r>
-        <w:rPr>
-          <w:rFonts w:ascii="Times New Roman" w:hAnsi="Times New Roman" w:cs="Times New Roman"/>
-          <w:sz w:val="24"/>
-          <w:szCs w:val="24"/>
-        </w:rPr>
-        <w:t>gis</w:t>
-      </w:r>
-      <w:proofErr w:type="spellEnd"/>
-      <w:r>
-        <w:rPr>
-          <w:rFonts w:ascii="Times New Roman" w:hAnsi="Times New Roman" w:cs="Times New Roman"/>
-          <w:sz w:val="24"/>
-          <w:szCs w:val="24"/>
-        </w:rPr>
-        <w:t>) should also be included.</w:t>
-      </w:r>
-    </w:p>
-    <w:p>
-      <w:pPr>
-        <w:pStyle w:val="textbody"/>
-        <w:rPr>
-          <w:rFonts w:ascii="Times New Roman" w:hAnsi="Times New Roman" w:cs="Times New Roman"/>
-          <w:sz w:val="24"/>
-          <w:szCs w:val="24"/>
-        </w:rPr>
-      </w:pPr>
-      <w:r>
-        <w:rPr>
-          <w:rFonts w:ascii="Times New Roman" w:hAnsi="Times New Roman" w:cs="Times New Roman"/>
-          <w:sz w:val="24"/>
-          <w:szCs w:val="24"/>
-          <w:highlight w:val="yellow"/>
-        </w:rPr>
-        <w:t>What do the maps represent??</w:t>
-      </w:r>
-      <w:r>
-        <w:rPr>
-          <w:rFonts w:ascii="Times New Roman" w:hAnsi="Times New Roman" w:cs="Times New Roman"/>
-          <w:sz w:val="24"/>
-          <w:szCs w:val="24"/>
-          <w:highlight w:val="yellow"/>
-        </w:rPr>
-        <w:t xml:space="preserve"> We don’t use these yet…</w:t>
-      </w:r>
-    </w:p>
-    <w:p>
-      <w:pPr>
-        <w:pStyle w:val="Heading2"/>
-      </w:pPr>
-      <w:bookmarkStart w:id="60" w:name="_Toc315764417"/>
-      <w:r>
-        <w:lastRenderedPageBreak/>
-        <w:t>Log File</w:t>
-      </w:r>
-      <w:bookmarkEnd w:id="60"/>
-    </w:p>
-    <w:p>
-      <w:pPr>
-        <w:pStyle w:val="textbody"/>
-        <w:rPr>
-          <w:rFonts w:ascii="Times New Roman" w:hAnsi="Times New Roman" w:cs="Times New Roman"/>
-          <w:sz w:val="24"/>
-          <w:szCs w:val="24"/>
-        </w:rPr>
-      </w:pPr>
-      <w:r>
-        <w:rPr>
-          <w:rFonts w:ascii="Times New Roman" w:hAnsi="Times New Roman" w:cs="Times New Roman"/>
-          <w:sz w:val="24"/>
-          <w:szCs w:val="24"/>
-        </w:rPr>
-        <w:t xml:space="preserve">The next parameter, </w:t>
-      </w:r>
-      <w:proofErr w:type="spellStart"/>
-      <w:r>
-        <w:rPr>
-          <w:rFonts w:ascii="Times New Roman" w:hAnsi="Times New Roman" w:cs="Times New Roman"/>
-          <w:sz w:val="24"/>
-          <w:szCs w:val="24"/>
-        </w:rPr>
-        <w:t>LogFile</w:t>
-      </w:r>
-      <w:proofErr w:type="spellEnd"/>
-      <w:r>
-        <w:rPr>
-          <w:rFonts w:ascii="Times New Roman" w:hAnsi="Times New Roman" w:cs="Times New Roman"/>
-          <w:sz w:val="24"/>
-          <w:szCs w:val="24"/>
-        </w:rPr>
-        <w:t xml:space="preserve">, describes where the log file will be placed. </w:t>
-      </w:r>
-    </w:p>
-    <w:p>
-      <w:pPr>
-        <w:pStyle w:val="textbody"/>
-        <w:rPr>
-          <w:rFonts w:ascii="Times New Roman" w:hAnsi="Times New Roman" w:cs="Times New Roman"/>
-          <w:sz w:val="24"/>
-          <w:szCs w:val="24"/>
-        </w:rPr>
-      </w:pPr>
-      <w:r>
-        <w:rPr>
-          <w:rFonts w:ascii="Times New Roman" w:hAnsi="Times New Roman" w:cs="Times New Roman"/>
-          <w:sz w:val="24"/>
-          <w:szCs w:val="24"/>
-          <w:highlight w:val="yellow"/>
-        </w:rPr>
-        <w:t>What is in the log file?</w:t>
-      </w:r>
-      <w:r>
-        <w:rPr>
-          <w:rFonts w:ascii="Times New Roman" w:hAnsi="Times New Roman" w:cs="Times New Roman"/>
-          <w:sz w:val="24"/>
-          <w:szCs w:val="24"/>
-          <w:highlight w:val="yellow"/>
-        </w:rPr>
-        <w:t xml:space="preserve"> We haven’t decided yet.</w:t>
-      </w:r>
-    </w:p>
-    <w:p>
-      <w:pPr>
         <w:pStyle w:val="Heading1"/>
       </w:pPr>
-      <w:bookmarkStart w:id="61" w:name="_Toc315764418"/>
+      <w:bookmarkStart w:id="59" w:name="_Toc320020233"/>
       <w:r>
         <w:lastRenderedPageBreak/>
         <w:t>Example File</w:t>
       </w:r>
+      <w:bookmarkEnd w:id="31"/>
       <w:bookmarkEnd w:id="32"/>
       <w:bookmarkEnd w:id="33"/>
-      <w:bookmarkEnd w:id="34"/>
-      <w:bookmarkEnd w:id="61"/>
+      <w:bookmarkEnd w:id="59"/>
     </w:p>
     <w:p>
       <w:pPr>
         <w:pStyle w:val="Heading2"/>
       </w:pPr>
-      <w:bookmarkStart w:id="62" w:name="_Toc315764419"/>
+      <w:bookmarkStart w:id="60" w:name="_Toc320020234"/>
       <w:r>
         <w:t>Primary Input File</w:t>
       </w:r>
-      <w:bookmarkEnd w:id="62"/>
+      <w:bookmarkEnd w:id="60"/>
     </w:p>
     <w:p>
       <w:pPr>
@@ -10862,11 +10492,11 @@
       <w:pPr>
         <w:pStyle w:val="Heading2"/>
       </w:pPr>
-      <w:bookmarkStart w:id="63" w:name="_Toc315764420"/>
+      <w:bookmarkStart w:id="61" w:name="_Toc320020235"/>
       <w:r>
         <w:t>Insect Input File(s)</w:t>
       </w:r>
-      <w:bookmarkEnd w:id="63"/>
+      <w:bookmarkEnd w:id="61"/>
     </w:p>
     <w:p>
       <w:pPr>
@@ -10875,7 +10505,7 @@
         <w:ind w:left="0"/>
       </w:pPr>
     </w:p>
-    <w:bookmarkEnd w:id="27"/>
+    <w:bookmarkEnd w:id="26"/>
     <w:p>
       <w:pPr>
         <w:pStyle w:val="textbody"/>
@@ -10914,7 +10544,7 @@
         </w:rPr>
         <w:t>InsectDefoliat</w:t>
       </w:r>
-      <w:del w:id="64" w:author="kret" w:date="2011-07-14T14:23:00Z">
+      <w:del w:id="62" w:author="kret" w:date="2011-07-14T14:23:00Z">
         <w:r>
           <w:rPr>
             <w:rFonts w:ascii="Courier New" w:hAnsi="Courier New" w:cs="Courier New"/>
@@ -13842,134 +13472,6 @@
         </w:rPr>
         <w:tab/>
         <w:t>6.0</w:t>
-      </w:r>
-    </w:p>
-    <w:p>
-      <w:pPr>
-        <w:pStyle w:val="textbody"/>
-        <w:spacing w:after="0"/>
-        <w:ind w:left="0" w:right="10"/>
-        <w:rPr>
-          <w:rFonts w:ascii="Courier New" w:hAnsi="Courier New" w:cs="Courier New"/>
-          <w:sz w:val="20"/>
-          <w:szCs w:val="20"/>
-        </w:rPr>
-      </w:pPr>
-    </w:p>
-    <w:p>
-      <w:pPr>
-        <w:pStyle w:val="textbody"/>
-        <w:spacing w:after="0"/>
-        <w:ind w:left="0" w:right="10"/>
-        <w:rPr>
-          <w:rFonts w:ascii="Courier New" w:hAnsi="Courier New" w:cs="Courier New"/>
-          <w:sz w:val="20"/>
-          <w:szCs w:val="20"/>
-        </w:rPr>
-      </w:pPr>
-      <w:proofErr w:type="spellStart"/>
-      <w:proofErr w:type="gramStart"/>
-      <w:r>
-        <w:rPr>
-          <w:rFonts w:ascii="Courier New" w:hAnsi="Courier New" w:cs="Courier New"/>
-          <w:sz w:val="20"/>
-          <w:szCs w:val="20"/>
-        </w:rPr>
-        <w:t>MapNames</w:t>
-      </w:r>
-      <w:proofErr w:type="spellEnd"/>
-      <w:r>
-        <w:rPr>
-          <w:rFonts w:ascii="Courier New" w:hAnsi="Courier New" w:cs="Courier New"/>
-          <w:sz w:val="20"/>
-          <w:szCs w:val="20"/>
-        </w:rPr>
-        <w:t xml:space="preserve">  insects</w:t>
-      </w:r>
-      <w:proofErr w:type="gramEnd"/>
-      <w:r>
-        <w:rPr>
-          <w:rFonts w:ascii="Courier New" w:hAnsi="Courier New" w:cs="Courier New"/>
-          <w:sz w:val="20"/>
-          <w:szCs w:val="20"/>
-        </w:rPr>
-        <w:t>/severity-</w:t>
-      </w:r>
-      <w:smartTag w:uri="isiresearchsoft-com/cwyw" w:element="citation">
-        <w:r>
-          <w:rPr>
-            <w:rFonts w:ascii="Courier New" w:hAnsi="Courier New" w:cs="Courier New"/>
-            <w:sz w:val="20"/>
-            <w:szCs w:val="20"/>
-          </w:rPr>
-          <w:t>{</w:t>
-        </w:r>
-        <w:proofErr w:type="spellStart"/>
-        <w:r>
-          <w:rPr>
-            <w:rFonts w:ascii="Courier New" w:hAnsi="Courier New" w:cs="Courier New"/>
-            <w:sz w:val="20"/>
-            <w:szCs w:val="20"/>
-          </w:rPr>
-          <w:t>timestep</w:t>
-        </w:r>
-        <w:proofErr w:type="spellEnd"/>
-        <w:r>
-          <w:rPr>
-            <w:rFonts w:ascii="Courier New" w:hAnsi="Courier New" w:cs="Courier New"/>
-            <w:sz w:val="20"/>
-            <w:szCs w:val="20"/>
-          </w:rPr>
-          <w:t>}</w:t>
-        </w:r>
-      </w:smartTag>
-      <w:r>
-        <w:rPr>
-          <w:rFonts w:ascii="Courier New" w:hAnsi="Courier New" w:cs="Courier New"/>
-          <w:sz w:val="20"/>
-          <w:szCs w:val="20"/>
-        </w:rPr>
-        <w:t>.</w:t>
-      </w:r>
-      <w:proofErr w:type="spellStart"/>
-      <w:r>
-        <w:rPr>
-          <w:rFonts w:ascii="Courier New" w:hAnsi="Courier New" w:cs="Courier New"/>
-          <w:sz w:val="20"/>
-          <w:szCs w:val="20"/>
-        </w:rPr>
-        <w:t>gis</w:t>
-      </w:r>
-      <w:proofErr w:type="spellEnd"/>
-    </w:p>
-    <w:p>
-      <w:pPr>
-        <w:pStyle w:val="textbody"/>
-        <w:spacing w:after="0"/>
-        <w:ind w:left="0" w:right="10"/>
-        <w:rPr>
-          <w:rFonts w:ascii="Courier New" w:hAnsi="Courier New" w:cs="Courier New"/>
-          <w:sz w:val="20"/>
-          <w:szCs w:val="20"/>
-        </w:rPr>
-      </w:pPr>
-      <w:proofErr w:type="spellStart"/>
-      <w:r>
-        <w:rPr>
-          <w:rFonts w:ascii="Courier New" w:hAnsi="Courier New" w:cs="Courier New"/>
-          <w:sz w:val="20"/>
-          <w:szCs w:val="20"/>
-        </w:rPr>
-        <w:t>LogFile</w:t>
-      </w:r>
-      <w:proofErr w:type="spellEnd"/>
-      <w:r>
-        <w:rPr>
-          <w:rFonts w:ascii="Courier New" w:hAnsi="Courier New" w:cs="Courier New"/>
-          <w:sz w:val="20"/>
-          <w:szCs w:val="20"/>
-        </w:rPr>
-        <w:t xml:space="preserve">   insects/log.csv</w:t>
       </w:r>
     </w:p>
     <w:sectPr>
@@ -14122,7 +13624,7 @@
         <w:rFonts w:ascii="Arial" w:hAnsi="Arial" w:cs="Arial"/>
         <w:noProof/>
       </w:rPr>
-      <w:t>9</w:t>
+      <w:t>19</w:t>
     </w:r>
     <w:r>
       <w:rPr>
@@ -14979,7 +14481,7 @@
   <w:style w:type="paragraph" w:default="1" w:styleId="Normal">
     <w:name w:val="Normal"/>
     <w:qFormat/>
-    <w:rsid w:val="00F963F6"/>
+    <w:rsid w:val="007D393E"/>
     <w:pPr>
       <w:spacing w:after="200" w:line="276" w:lineRule="auto"/>
     </w:pPr>
@@ -15164,7 +14666,7 @@
     <w:uiPriority w:val="1"/>
     <w:semiHidden/>
     <w:unhideWhenUsed/>
-    <w:rsid w:val="00F963F6"/>
+    <w:rsid w:val="007D393E"/>
   </w:style>
   <w:style w:type="table" w:default="1" w:styleId="TableNormal">
     <w:name w:val="Normal Table"/>
@@ -15187,7 +14689,7 @@
     <w:uiPriority w:val="99"/>
     <w:semiHidden/>
     <w:unhideWhenUsed/>
-    <w:rsid w:val="00F963F6"/>
+    <w:rsid w:val="007D393E"/>
   </w:style>
   <w:style w:type="paragraph" w:customStyle="1" w:styleId="heading">
     <w:name w:val="heading"/>

</xml_diff>